<commit_message>
finally, competition closed 1017. with full diray drafted
</commit_message>
<xml_diff>
--- a/projects/capstone/diary.docx
+++ b/projects/capstone/diary.docx
@@ -178,21 +178,7 @@
         <w:rPr>
           <w:rFonts w:hint="eastAsia"/>
         </w:rPr>
-        <w:t xml:space="preserve">rain without </w:t>
-      </w:r>
-      <w:proofErr w:type="spellStart"/>
-      <w:r>
-        <w:rPr>
-          <w:rFonts w:hint="eastAsia"/>
-        </w:rPr>
-        <w:t>sale_month</w:t>
-      </w:r>
-      <w:proofErr w:type="spellEnd"/>
-      <w:r>
-        <w:rPr>
-          <w:rFonts w:hint="eastAsia"/>
-        </w:rPr>
-        <w:t xml:space="preserve"> as feature:</w:t>
+        <w:t>rain without sale_month as feature:</w:t>
       </w:r>
     </w:p>
     <w:p>
@@ -200,15 +186,7 @@
         <w:ind w:left="360" w:firstLine="420"/>
       </w:pPr>
       <w:r>
-        <w:t xml:space="preserve">IS </w:t>
-      </w:r>
-      <w:proofErr w:type="gramStart"/>
-      <w:r>
-        <w:t>predict</w:t>
-      </w:r>
-      <w:proofErr w:type="gramEnd"/>
-      <w:r>
-        <w:t xml:space="preserve"> miss median: -0.0000324</w:t>
+        <w:t>IS predict miss median: -0.0000324</w:t>
       </w:r>
     </w:p>
     <w:p>
@@ -250,21 +228,7 @@
         <w:rPr>
           <w:rFonts w:hint="eastAsia"/>
         </w:rPr>
-        <w:t xml:space="preserve">rain with </w:t>
-      </w:r>
-      <w:proofErr w:type="spellStart"/>
-      <w:r>
-        <w:rPr>
-          <w:rFonts w:hint="eastAsia"/>
-        </w:rPr>
-        <w:t>sale_month</w:t>
-      </w:r>
-      <w:proofErr w:type="spellEnd"/>
-      <w:r>
-        <w:rPr>
-          <w:rFonts w:hint="eastAsia"/>
-        </w:rPr>
-        <w:t xml:space="preserve"> as feature:</w:t>
+        <w:t>rain with sale_month as feature:</w:t>
       </w:r>
     </w:p>
     <w:p>
@@ -275,69 +239,1647 @@
           <w:rFonts w:hint="eastAsia"/>
         </w:rPr>
       </w:pPr>
-      <w:proofErr w:type="gramStart"/>
-      <w:r>
-        <w:rPr>
-          <w:rFonts w:hint="eastAsia"/>
-        </w:rPr>
+      <w:r>
+        <w:rPr>
+          <w:rFonts w:hint="eastAsia"/>
+        </w:rPr>
+        <w:t>factor is fairly used in prediction, avg feature importance rank 10.</w:t>
+      </w:r>
+    </w:p>
+    <w:p>
+      <w:pPr>
+        <w:ind w:left="780"/>
+      </w:pPr>
+      <w:r>
+        <w:t>IS predict miss median: -0.0000361</w:t>
+      </w:r>
+    </w:p>
+    <w:p>
+      <w:pPr>
+        <w:ind w:left="780"/>
+      </w:pPr>
+      <w:r>
+        <w:t>IS predict miss median on month: 0.0036768</w:t>
+      </w:r>
+    </w:p>
+    <w:p>
+      <w:pPr>
+        <w:ind w:left="780"/>
+        <w:rPr>
+          <w:rFonts w:hint="eastAsia"/>
+        </w:rPr>
+      </w:pPr>
+      <w:r>
+        <w:t>OS predict miss median: 0.0053516</w:t>
+      </w:r>
+    </w:p>
+    <w:p>
+      <w:pPr>
+        <w:rPr>
+          <w:rFonts w:hint="eastAsia"/>
+        </w:rPr>
+      </w:pPr>
+    </w:p>
+    <w:p>
+      <w:pPr>
+        <w:rPr>
+          <w:rFonts w:hint="eastAsia"/>
+        </w:rPr>
+      </w:pPr>
+      <w:r>
+        <w:t>R</w:t>
+      </w:r>
+      <w:r>
+        <w:rPr>
+          <w:rFonts w:hint="eastAsia"/>
+        </w:rPr>
+        <w:t>oad map</w:t>
+      </w:r>
+      <w:r>
+        <w:rPr>
+          <w:rFonts w:hint="eastAsia"/>
+        </w:rPr>
+        <w:t xml:space="preserve"> (by time)</w:t>
+      </w:r>
+      <w:r>
+        <w:rPr>
+          <w:rFonts w:hint="eastAsia"/>
+        </w:rPr>
+        <w:t xml:space="preserve"> of experiments:</w:t>
+      </w:r>
+    </w:p>
+    <w:p>
+      <w:pPr>
+        <w:pStyle w:val="a3"/>
+        <w:numPr>
+          <w:ilvl w:val="0"/>
+          <w:numId w:val="5"/>
+        </w:numPr>
+        <w:ind w:firstLineChars="0"/>
+        <w:rPr>
+          <w:rFonts w:hint="eastAsia"/>
+        </w:rPr>
+      </w:pPr>
+      <w:r>
+        <w:t>D</w:t>
+      </w:r>
+      <w:r>
+        <w:rPr>
+          <w:rFonts w:hint="eastAsia"/>
+        </w:rPr>
+        <w:t xml:space="preserve">ata exploration, </w:t>
+      </w:r>
+      <w:r>
+        <w:t>classify</w:t>
+      </w:r>
+      <w:r>
+        <w:rPr>
+          <w:rFonts w:hint="eastAsia"/>
+        </w:rPr>
+        <w:t xml:space="preserve"> variables into 4 categories.</w:t>
+      </w:r>
+    </w:p>
+    <w:p>
+      <w:pPr>
+        <w:pStyle w:val="a3"/>
+        <w:numPr>
+          <w:ilvl w:val="0"/>
+          <w:numId w:val="5"/>
+        </w:numPr>
+        <w:ind w:firstLineChars="0"/>
+        <w:rPr>
+          <w:rFonts w:hint="eastAsia"/>
+        </w:rPr>
+      </w:pPr>
+      <w:r>
+        <w:t>T</w:t>
+      </w:r>
+      <w:r>
+        <w:rPr>
+          <w:rFonts w:hint="eastAsia"/>
+        </w:rPr>
+        <w:t xml:space="preserve">ry heuristic feature selection. Class 1&amp;2 / </w:t>
+      </w:r>
+      <w:r>
+        <w:rPr>
+          <w:rFonts w:hint="eastAsia"/>
+        </w:rPr>
+        <w:t xml:space="preserve">1 / </w:t>
+      </w:r>
+      <w:r>
+        <w:rPr>
+          <w:rFonts w:hint="eastAsia"/>
+        </w:rPr>
+        <w:t xml:space="preserve">1&amp;2&amp;4 / 1&amp;2&amp;3&amp;4. Use all shows </w:t>
+      </w:r>
+      <w:r>
+        <w:rPr>
+          <w:rFonts w:hint="eastAsia"/>
+        </w:rPr>
+        <w:t>better performance, meaning LightGBM can well squeeze any information if exists, and well filter out not affected by useless factors.</w:t>
+      </w:r>
+      <w:r>
+        <w:rPr>
+          <w:rFonts w:hint="eastAsia"/>
+        </w:rPr>
+        <w:t xml:space="preserve"> (Surprisingly, LGB can directly make use of high-cardinality features.)</w:t>
+      </w:r>
+      <w:r>
+        <w:rPr>
+          <w:rFonts w:hint="eastAsia"/>
+        </w:rPr>
+        <w:t xml:space="preserve"> Full_raw features LGB performs better IS but worse OS, use this as benchmark for all </w:t>
+      </w:r>
+      <w:r>
+        <w:t>following</w:t>
+      </w:r>
+      <w:r>
+        <w:rPr>
+          <w:rFonts w:hint="eastAsia"/>
+        </w:rPr>
+        <w:t xml:space="preserve"> </w:t>
+      </w:r>
+      <w:r>
+        <w:rPr>
+          <w:rFonts w:hint="eastAsia"/>
+        </w:rPr>
+        <w:t>research.</w:t>
+      </w:r>
+    </w:p>
+    <w:p>
+      <w:pPr>
+        <w:pStyle w:val="a3"/>
+        <w:numPr>
+          <w:ilvl w:val="0"/>
+          <w:numId w:val="5"/>
+        </w:numPr>
+        <w:ind w:firstLineChars="0"/>
+        <w:rPr>
+          <w:rFonts w:hint="eastAsia"/>
+        </w:rPr>
+      </w:pPr>
+      <w:r>
+        <w:t>Naïve</w:t>
+      </w:r>
+      <w:r>
+        <w:rPr>
+          <w:rFonts w:hint="eastAsia"/>
+        </w:rPr>
+        <w:t xml:space="preserve"> </w:t>
+      </w:r>
+      <w:r>
+        <w:t>feature</w:t>
+      </w:r>
+      <w:r>
+        <w:rPr>
+          <w:rFonts w:hint="eastAsia"/>
+        </w:rPr>
+        <w:t xml:space="preserve"> engineering: </w:t>
+      </w:r>
+      <w:r>
+        <w:t>combination</w:t>
+      </w:r>
+      <w:r>
+        <w:rPr>
+          <w:rFonts w:hint="eastAsia"/>
+        </w:rPr>
+        <w:t xml:space="preserve"> of dollar_tax, tax_dollar_land, tax_dollar_structure, tax_dollar_total, performs better on cv but worse on testing.</w:t>
+      </w:r>
+      <w:r>
+        <w:rPr>
+          <w:rFonts w:hint="eastAsia"/>
+        </w:rPr>
+        <w:t xml:space="preserve"> (params get refreshed here, but not on later fe experiments)</w:t>
+      </w:r>
+    </w:p>
+    <w:p>
+      <w:pPr>
+        <w:pStyle w:val="a3"/>
+        <w:numPr>
+          <w:ilvl w:val="0"/>
+          <w:numId w:val="5"/>
+        </w:numPr>
+        <w:ind w:firstLineChars="0"/>
+        <w:rPr>
+          <w:rFonts w:hint="eastAsia"/>
+        </w:rPr>
+      </w:pPr>
+      <w:r>
+        <w:t>F</w:t>
+      </w:r>
+      <w:r>
+        <w:rPr>
+          <w:rFonts w:hint="eastAsia"/>
+        </w:rPr>
+        <w:t xml:space="preserve">E framework 1 &amp; 2, brute force </w:t>
+      </w:r>
+      <w:r>
+        <w:t xml:space="preserve">iterate all combinations of numerical variables </w:t>
+      </w:r>
+      <w:r>
+        <w:rPr>
+          <w:rFonts w:hint="eastAsia"/>
+        </w:rPr>
+        <w:t>grouby</w:t>
+      </w:r>
+      <w:r>
+        <w:t xml:space="preserve"> categorical variables</w:t>
+      </w:r>
+      <w:r>
+        <w:rPr>
+          <w:rFonts w:hint="eastAsia"/>
+        </w:rPr>
+        <w:t xml:space="preserve"> + operation set = {diff from mean, abs_diff from mean} (NOT normed here). Each time for one categorical variable, takes all numerical variables, select by feature importance:</w:t>
+      </w:r>
+    </w:p>
+    <w:p>
+      <w:pPr>
+        <w:pStyle w:val="a3"/>
+        <w:numPr>
+          <w:ilvl w:val="1"/>
+          <w:numId w:val="5"/>
+        </w:numPr>
+        <w:ind w:firstLineChars="0"/>
+        <w:rPr>
+          <w:rFonts w:hint="eastAsia"/>
+        </w:rPr>
+      </w:pPr>
+      <w:r>
+        <w:rPr>
+          <w:rFonts w:hint="eastAsia"/>
+        </w:rPr>
+        <w:t>Framework 1: keep the first fixed number (100) of most important features in each round.</w:t>
+      </w:r>
+    </w:p>
+    <w:p>
+      <w:pPr>
+        <w:pStyle w:val="a3"/>
+        <w:numPr>
+          <w:ilvl w:val="1"/>
+          <w:numId w:val="5"/>
+        </w:numPr>
+        <w:ind w:firstLineChars="0"/>
+        <w:rPr>
+          <w:rFonts w:hint="eastAsia"/>
+        </w:rPr>
+      </w:pPr>
+      <w:r>
+        <w:rPr>
+          <w:rFonts w:hint="eastAsia"/>
+        </w:rPr>
+        <w:t xml:space="preserve">Framework 2: keep the top percentage (80%) of most important features. A newly engineered feature will only be selected if both (1) ranks top p% within all features, (2) ranks top p% </w:t>
+      </w:r>
+      <w:r>
+        <w:t>within</w:t>
+      </w:r>
+      <w:r>
+        <w:rPr>
+          <w:rFonts w:hint="eastAsia"/>
+        </w:rPr>
+        <w:t xml:space="preserve"> all new features.</w:t>
+      </w:r>
+    </w:p>
+    <w:p>
+      <w:pPr>
+        <w:ind w:left="420"/>
+        <w:rPr>
+          <w:rFonts w:hint="eastAsia"/>
+        </w:rPr>
+      </w:pPr>
+      <w:r>
+        <w:rPr>
+          <w:rFonts w:hint="eastAsia"/>
+        </w:rPr>
+        <w:t>Without re-search of params, does not even see improvements in in-sample CV.</w:t>
+      </w:r>
+    </w:p>
+    <w:p>
+      <w:pPr>
+        <w:pStyle w:val="a3"/>
+        <w:numPr>
+          <w:ilvl w:val="0"/>
+          <w:numId w:val="5"/>
+        </w:numPr>
+        <w:ind w:firstLineChars="0"/>
+        <w:rPr>
+          <w:rFonts w:hint="eastAsia"/>
+        </w:rPr>
+      </w:pPr>
+      <w:r>
+        <w:t>L</w:t>
+      </w:r>
+      <w:r>
+        <w:rPr>
+          <w:rFonts w:hint="eastAsia"/>
+        </w:rPr>
+        <w:t xml:space="preserve">inear-reg + LGB stacking. Found rough linear </w:t>
+      </w:r>
+      <w:r>
+        <w:t>relationship</w:t>
+      </w:r>
+      <w:r>
+        <w:rPr>
+          <w:rFonts w:hint="eastAsia"/>
+        </w:rPr>
+        <w:t xml:space="preserve"> between year_built(which is a very important feature as reflected in LGB feature-importance). Since Tree is not efficient at capturing linear relationship, first extract this linear relationship </w:t>
+      </w:r>
+      <w:r>
+        <w:t>between</w:t>
+      </w:r>
+      <w:r>
+        <w:rPr>
+          <w:rFonts w:hint="eastAsia"/>
+        </w:rPr>
+        <w:t xml:space="preserve"> y and year_built, then </w:t>
+      </w:r>
+      <w:r>
+        <w:t>modeling</w:t>
+      </w:r>
+      <w:r>
+        <w:rPr>
+          <w:rFonts w:hint="eastAsia"/>
+        </w:rPr>
+        <w:t xml:space="preserve"> the rest error with LGB. Shows no </w:t>
+      </w:r>
+      <w:r>
+        <w:t>improve</w:t>
+      </w:r>
+      <w:r>
+        <w:rPr>
+          <w:rFonts w:hint="eastAsia"/>
+        </w:rPr>
+        <w:t>ment from full_raw features.</w:t>
+      </w:r>
+    </w:p>
+    <w:p>
+      <w:pPr>
+        <w:pStyle w:val="a3"/>
+        <w:ind w:left="360" w:firstLineChars="0" w:firstLine="0"/>
+        <w:rPr>
+          <w:rFonts w:hint="eastAsia"/>
+        </w:rPr>
+      </w:pPr>
+    </w:p>
+    <w:p>
+      <w:pPr>
+        <w:pStyle w:val="a3"/>
+        <w:ind w:left="360" w:firstLineChars="0" w:firstLine="0"/>
+        <w:rPr>
+          <w:rFonts w:hint="eastAsia"/>
+        </w:rPr>
+      </w:pPr>
+      <w:r>
+        <w:rPr>
+          <w:rFonts w:hint="eastAsia"/>
+        </w:rPr>
+        <w:lastRenderedPageBreak/>
+        <w:t>Design the concept of generic</w:t>
+      </w:r>
+      <w:r>
+        <w:rPr>
+          <w:rFonts w:hint="eastAsia"/>
+        </w:rPr>
+        <w:t>-model</w:t>
+      </w:r>
+      <w:r>
+        <w:rPr>
+          <w:rFonts w:hint="eastAsia"/>
+        </w:rPr>
+        <w:t xml:space="preserve"> (a function that takes in training data and make prediction on testing data)</w:t>
+      </w:r>
+      <w:r>
+        <w:rPr>
+          <w:rFonts w:hint="eastAsia"/>
+        </w:rPr>
+        <w:t xml:space="preserve">. When CV for some ideas, an existing cv function is not </w:t>
+      </w:r>
+      <w:r>
+        <w:t>available</w:t>
+      </w:r>
+      <w:r>
+        <w:rPr>
+          <w:rFonts w:hint="eastAsia"/>
+        </w:rPr>
+        <w:t xml:space="preserve">, so need to write a CV function myself. More importantly, within CV all operations should be applied on training data only, leaving validation data intact to get comparable CV results (especially important for outlier handling operations). Since it is much more generic, all </w:t>
+      </w:r>
+      <w:r>
+        <w:t>following</w:t>
+      </w:r>
+      <w:r>
+        <w:rPr>
+          <w:rFonts w:hint="eastAsia"/>
+        </w:rPr>
+        <w:t xml:space="preserve"> research use generic model cv.</w:t>
+      </w:r>
+    </w:p>
+    <w:p>
+      <w:pPr>
+        <w:pStyle w:val="a3"/>
+        <w:numPr>
+          <w:ilvl w:val="0"/>
+          <w:numId w:val="5"/>
+        </w:numPr>
+        <w:ind w:firstLineChars="0"/>
+        <w:rPr>
+          <w:rFonts w:hint="eastAsia"/>
+        </w:rPr>
+      </w:pPr>
+      <w:r>
+        <w:t>O</w:t>
+      </w:r>
+      <w:r>
+        <w:rPr>
+          <w:rFonts w:hint="eastAsia"/>
+        </w:rPr>
+        <w:t>utlier handling, 4 strategies:</w:t>
+      </w:r>
+    </w:p>
+    <w:p>
+      <w:pPr>
+        <w:pStyle w:val="a3"/>
+        <w:numPr>
+          <w:ilvl w:val="1"/>
+          <w:numId w:val="5"/>
+        </w:numPr>
+        <w:ind w:firstLineChars="0"/>
+        <w:rPr>
+          <w:rFonts w:hint="eastAsia"/>
+        </w:rPr>
+      </w:pPr>
+      <w:r>
+        <w:t>C</w:t>
+      </w:r>
+      <w:r>
+        <w:rPr>
+          <w:rFonts w:hint="eastAsia"/>
+        </w:rPr>
+        <w:t>ap / floor y outliers.</w:t>
+      </w:r>
+    </w:p>
+    <w:p>
+      <w:pPr>
+        <w:pStyle w:val="a3"/>
+        <w:numPr>
+          <w:ilvl w:val="1"/>
+          <w:numId w:val="5"/>
+        </w:numPr>
+        <w:ind w:firstLineChars="0"/>
+        <w:rPr>
+          <w:rFonts w:hint="eastAsia"/>
+        </w:rPr>
+      </w:pPr>
+      <w:r>
+        <w:rPr>
+          <w:rFonts w:hint="eastAsia"/>
+        </w:rPr>
+        <w:t>Remove y outliers.</w:t>
+      </w:r>
+    </w:p>
+    <w:p>
+      <w:pPr>
+        <w:pStyle w:val="a3"/>
+        <w:numPr>
+          <w:ilvl w:val="1"/>
+          <w:numId w:val="5"/>
+        </w:numPr>
+        <w:ind w:firstLineChars="0"/>
+        <w:rPr>
+          <w:rFonts w:hint="eastAsia"/>
+        </w:rPr>
+      </w:pPr>
+      <w:r>
+        <w:rPr>
+          <w:rFonts w:hint="eastAsia"/>
+        </w:rPr>
+        <w:t>Remove x outliers.</w:t>
+      </w:r>
+    </w:p>
+    <w:p>
+      <w:pPr>
+        <w:pStyle w:val="a3"/>
+        <w:numPr>
+          <w:ilvl w:val="1"/>
+          <w:numId w:val="5"/>
+        </w:numPr>
+        <w:ind w:firstLineChars="0"/>
+        <w:rPr>
+          <w:rFonts w:hint="eastAsia"/>
+        </w:rPr>
+      </w:pPr>
+      <w:r>
+        <w:t>S</w:t>
+      </w:r>
+      <w:r>
+        <w:rPr>
+          <w:rFonts w:hint="eastAsia"/>
+        </w:rPr>
+        <w:t>et NA to x outliers.</w:t>
+      </w:r>
+    </w:p>
+    <w:p>
+      <w:pPr>
+        <w:ind w:left="420"/>
+        <w:rPr>
+          <w:rFonts w:hint="eastAsia"/>
+        </w:rPr>
+      </w:pPr>
+      <w:r>
+        <w:rPr>
+          <w:rFonts w:hint="eastAsia"/>
+        </w:rPr>
+        <w:t xml:space="preserve">Without re-search of params, all shows </w:t>
+      </w:r>
+      <w:r>
+        <w:rPr>
+          <w:rFonts w:hint="eastAsia"/>
+        </w:rPr>
+        <w:t>no-better</w:t>
+      </w:r>
+      <w:r>
+        <w:rPr>
+          <w:rFonts w:hint="eastAsia"/>
+        </w:rPr>
+        <w:t xml:space="preserve"> in CV performance compared to full_raw features.</w:t>
+      </w:r>
+      <w:r>
+        <w:rPr>
+          <w:rFonts w:hint="eastAsia"/>
+        </w:rPr>
+        <w:t xml:space="preserve"> </w:t>
+      </w:r>
+    </w:p>
+    <w:p>
+      <w:pPr>
+        <w:pStyle w:val="a3"/>
+        <w:numPr>
+          <w:ilvl w:val="0"/>
+          <w:numId w:val="5"/>
+        </w:numPr>
+        <w:ind w:firstLineChars="0"/>
+        <w:rPr>
+          <w:rFonts w:hint="eastAsia"/>
+        </w:rPr>
+      </w:pPr>
+      <w:r>
+        <w:t>C</w:t>
+      </w:r>
+      <w:r>
+        <w:rPr>
+          <w:rFonts w:hint="eastAsia"/>
+        </w:rPr>
+        <w:t>ombination with SVR (Linear SVR is used here as sample size too large for generic SVR to be efficiently experimented). Following combinations has been tried:</w:t>
+      </w:r>
+    </w:p>
+    <w:p>
+      <w:pPr>
+        <w:pStyle w:val="a3"/>
+        <w:numPr>
+          <w:ilvl w:val="1"/>
+          <w:numId w:val="5"/>
+        </w:numPr>
+        <w:ind w:firstLineChars="0"/>
+        <w:rPr>
+          <w:rFonts w:hint="eastAsia"/>
+        </w:rPr>
+      </w:pPr>
+      <w:r>
+        <w:rPr>
+          <w:rFonts w:hint="eastAsia"/>
+        </w:rPr>
+        <w:t>SVR alone. (significantly worse than LGB)</w:t>
+      </w:r>
+    </w:p>
+    <w:p>
+      <w:pPr>
+        <w:pStyle w:val="a3"/>
+        <w:numPr>
+          <w:ilvl w:val="1"/>
+          <w:numId w:val="5"/>
+        </w:numPr>
+        <w:ind w:firstLineChars="0"/>
+        <w:rPr>
+          <w:rFonts w:hint="eastAsia"/>
+        </w:rPr>
+      </w:pPr>
+      <w:r>
+        <w:rPr>
+          <w:rFonts w:hint="eastAsia"/>
+        </w:rPr>
+        <w:t>SVR + LGB stacking, SVR as first level. (same scale of performance as LGB alone, but worse.)</w:t>
+      </w:r>
+    </w:p>
+    <w:p>
+      <w:pPr>
+        <w:pStyle w:val="a3"/>
+        <w:numPr>
+          <w:ilvl w:val="1"/>
+          <w:numId w:val="5"/>
+        </w:numPr>
+        <w:ind w:firstLineChars="0"/>
+        <w:rPr>
+          <w:rFonts w:hint="eastAsia"/>
+        </w:rPr>
+      </w:pPr>
+      <w:r>
+        <w:rPr>
+          <w:rFonts w:hint="eastAsia"/>
+        </w:rPr>
+        <w:t>SVR + LGB blending, using linear regression to determine weights. (significant worse performance.)</w:t>
+      </w:r>
+    </w:p>
+    <w:p>
+      <w:pPr>
+        <w:pStyle w:val="a3"/>
+        <w:numPr>
+          <w:ilvl w:val="1"/>
+          <w:numId w:val="5"/>
+        </w:numPr>
+        <w:ind w:firstLineChars="0"/>
+        <w:rPr>
+          <w:rFonts w:hint="eastAsia"/>
+        </w:rPr>
+      </w:pPr>
+      <w:r>
+        <w:rPr>
+          <w:rFonts w:hint="eastAsia"/>
+        </w:rPr>
+        <w:t xml:space="preserve">SVR + LGB blending, equal weighted. (well lies in the middle </w:t>
+      </w:r>
+      <w:r>
+        <w:rPr>
+          <w:rFonts w:hint="eastAsia"/>
+        </w:rPr>
+        <w:t>of SVR and LGB alone respectively.</w:t>
+      </w:r>
+      <w:r>
+        <w:rPr>
+          <w:rFonts w:hint="eastAsia"/>
+        </w:rPr>
+        <w:t>)</w:t>
+      </w:r>
+    </w:p>
+    <w:p>
+      <w:pPr>
+        <w:pStyle w:val="a3"/>
+        <w:numPr>
+          <w:ilvl w:val="0"/>
+          <w:numId w:val="5"/>
+        </w:numPr>
+        <w:ind w:firstLineChars="0"/>
+        <w:rPr>
+          <w:rFonts w:hint="eastAsia"/>
+        </w:rPr>
+      </w:pPr>
+      <w:r>
+        <w:rPr>
+          <w:rFonts w:hint="eastAsia"/>
+        </w:rPr>
+        <w:t xml:space="preserve">2-layer model: first classify samples into 2 groups by characteristic of y (soft classification, i.e. gets prob of falling into each group); then for each group predict samples as-if it belongs to the group; last </w:t>
+      </w:r>
+      <w:r>
+        <w:t>linearly</w:t>
+      </w:r>
+      <w:r>
+        <w:rPr>
+          <w:rFonts w:hint="eastAsia"/>
+        </w:rPr>
+        <w:t xml:space="preserve"> combine the results weighted by probs from first step. Construction of layers tried:</w:t>
+      </w:r>
+    </w:p>
+    <w:p>
+      <w:pPr>
+        <w:pStyle w:val="a3"/>
+        <w:numPr>
+          <w:ilvl w:val="1"/>
+          <w:numId w:val="5"/>
+        </w:numPr>
+        <w:ind w:firstLineChars="0"/>
+        <w:rPr>
+          <w:rFonts w:hint="eastAsia"/>
+        </w:rPr>
+      </w:pPr>
+      <w:r>
+        <w:t>C</w:t>
+      </w:r>
+      <w:r>
+        <w:rPr>
+          <w:rFonts w:hint="eastAsia"/>
+        </w:rPr>
+        <w:t>lassify by abs error, i.e. y &gt; quantile(0.75) and y &lt; quantile(0.25) as one group.</w:t>
+      </w:r>
+    </w:p>
+    <w:p>
+      <w:pPr>
+        <w:pStyle w:val="a3"/>
+        <w:numPr>
+          <w:ilvl w:val="1"/>
+          <w:numId w:val="5"/>
+        </w:numPr>
+        <w:ind w:firstLineChars="0"/>
+        <w:rPr>
+          <w:rFonts w:hint="eastAsia"/>
+        </w:rPr>
+      </w:pPr>
+      <w:r>
+        <w:rPr>
+          <w:rFonts w:hint="eastAsia"/>
+        </w:rPr>
+        <w:t>Classify by sign of error, i.e. y &gt; 0 as one group.</w:t>
+      </w:r>
+    </w:p>
+    <w:p>
+      <w:pPr>
+        <w:pStyle w:val="a3"/>
+        <w:numPr>
+          <w:ilvl w:val="1"/>
+          <w:numId w:val="5"/>
+        </w:numPr>
+        <w:ind w:firstLineChars="0"/>
+        <w:rPr>
+          <w:rFonts w:hint="eastAsia"/>
+        </w:rPr>
+      </w:pPr>
+      <w:r>
+        <w:rPr>
+          <w:rFonts w:hint="eastAsia"/>
+        </w:rPr>
+        <w:t xml:space="preserve">Classify by median of error, i.e. y &gt; quantile(0.5) as one </w:t>
+      </w:r>
+      <w:r>
+        <w:t>group</w:t>
+      </w:r>
+      <w:r>
+        <w:rPr>
+          <w:rFonts w:hint="eastAsia"/>
+        </w:rPr>
+        <w:t>.</w:t>
+      </w:r>
+    </w:p>
+    <w:p>
+      <w:pPr>
+        <w:ind w:left="420"/>
+        <w:rPr>
+          <w:rFonts w:hint="eastAsia"/>
+        </w:rPr>
+      </w:pPr>
+      <w:r>
+        <w:rPr>
+          <w:rFonts w:hint="eastAsia"/>
+        </w:rPr>
+        <w:t>Observations:</w:t>
+      </w:r>
+    </w:p>
+    <w:p>
+      <w:pPr>
+        <w:pStyle w:val="a3"/>
+        <w:numPr>
+          <w:ilvl w:val="0"/>
+          <w:numId w:val="6"/>
+        </w:numPr>
+        <w:ind w:firstLineChars="0"/>
+        <w:rPr>
+          <w:rFonts w:hint="eastAsia"/>
+        </w:rPr>
+      </w:pPr>
+      <w:r>
+        <w:t>A</w:t>
+      </w:r>
+      <w:r>
+        <w:rPr>
+          <w:rFonts w:hint="eastAsia"/>
+        </w:rPr>
+        <w:t>bs_error CV result is too bad to be considered.</w:t>
+      </w:r>
+    </w:p>
+    <w:p>
+      <w:pPr>
+        <w:pStyle w:val="a3"/>
+        <w:numPr>
+          <w:ilvl w:val="0"/>
+          <w:numId w:val="6"/>
+        </w:numPr>
+        <w:ind w:firstLineChars="0"/>
+        <w:rPr>
+          <w:rFonts w:hint="eastAsia"/>
+        </w:rPr>
+      </w:pPr>
+      <w:r>
+        <w:rPr>
+          <w:rFonts w:hint="eastAsia"/>
+        </w:rPr>
+        <w:t>Sign_error and mid_error shows similar performance, but both worse than full_raw features LGB.</w:t>
+      </w:r>
+    </w:p>
+    <w:p>
+      <w:pPr>
+        <w:pStyle w:val="a3"/>
+        <w:numPr>
+          <w:ilvl w:val="0"/>
+          <w:numId w:val="6"/>
+        </w:numPr>
+        <w:ind w:firstLineChars="0"/>
+        <w:rPr>
+          <w:rFonts w:hint="eastAsia"/>
+        </w:rPr>
+      </w:pPr>
+      <w:r>
+        <w:rPr>
+          <w:rFonts w:hint="eastAsia"/>
+        </w:rPr>
+        <w:t xml:space="preserve">Tried equal weighted blending of sign_error and raw_lgb, CV gets improved but testing result gets worse. </w:t>
+      </w:r>
+      <w:r>
+        <w:rPr>
+          <w:rFonts w:hint="eastAsia"/>
+        </w:rPr>
+        <w:t>So it does not capture any significantly new structure.</w:t>
+      </w:r>
+    </w:p>
+    <w:p>
+      <w:pPr>
+        <w:pStyle w:val="a3"/>
+        <w:numPr>
+          <w:ilvl w:val="0"/>
+          <w:numId w:val="5"/>
+        </w:numPr>
+        <w:ind w:firstLineChars="0"/>
+        <w:rPr>
+          <w:rFonts w:hint="eastAsia"/>
+        </w:rPr>
+      </w:pPr>
+      <w:r>
+        <w:rPr>
+          <w:rFonts w:hint="eastAsia"/>
+        </w:rPr>
+        <w:t>A new design of featu</w:t>
+      </w:r>
+      <w:r>
+        <w:rPr>
+          <w:rFonts w:hint="eastAsia"/>
+        </w:rPr>
+        <w:t>re engineering framework</w:t>
+      </w:r>
+      <w:r>
+        <w:rPr>
+          <w:rFonts w:hint="eastAsia"/>
+        </w:rPr>
+        <w:t xml:space="preserve"> (FE3)</w:t>
+      </w:r>
+      <w:r>
+        <w:rPr>
+          <w:rFonts w:hint="eastAsia"/>
+        </w:rPr>
+        <w:t>. Test one new feature at a time, for each feature combine it with raw model, we can have this new model</w:t>
+      </w:r>
+      <w:r>
+        <w:t>’</w:t>
+      </w:r>
+      <w:r>
+        <w:rPr>
+          <w:rFonts w:hint="eastAsia"/>
+        </w:rPr>
+        <w:t>s CV and the new feature</w:t>
+      </w:r>
+      <w:r>
+        <w:t>’</w:t>
+      </w:r>
+      <w:r>
+        <w:rPr>
+          <w:rFonts w:hint="eastAsia"/>
+        </w:rPr>
+        <w:t>s rank in feature importance. Then we sort by CV for all new</w:t>
+      </w:r>
+      <w:r>
+        <w:rPr>
+          <w:rFonts w:hint="eastAsia"/>
+        </w:rPr>
+        <w:t xml:space="preserve"> features, out of</w:t>
+      </w:r>
+      <w:r>
+        <w:rPr>
+          <w:rFonts w:hint="eastAsia"/>
+        </w:rPr>
+        <w:t xml:space="preserve"> those lowest error ones (should be smaller than </w:t>
+      </w:r>
+      <w:r>
+        <w:t>benchmark</w:t>
+      </w:r>
+      <w:r>
+        <w:rPr>
+          <w:rFonts w:hint="eastAsia"/>
+        </w:rPr>
+        <w:t xml:space="preserve"> model), </w:t>
+      </w:r>
+      <w:r>
+        <w:rPr>
+          <w:rFonts w:hint="eastAsia"/>
+        </w:rPr>
+        <w:t xml:space="preserve">pick those with high rank (can have handful of features with rank higher than 5) as new features. While we have </w:t>
+      </w:r>
+      <w:r>
+        <w:t>noticeable</w:t>
+      </w:r>
+      <w:r>
+        <w:rPr>
+          <w:rFonts w:hint="eastAsia"/>
+        </w:rPr>
+        <w:t xml:space="preserve"> improvements in CV, result on LB is bad, meaning it could even overfit to local CV seed.</w:t>
+      </w:r>
+    </w:p>
+    <w:p>
+      <w:pPr>
+        <w:pStyle w:val="a3"/>
+        <w:numPr>
+          <w:ilvl w:val="0"/>
+          <w:numId w:val="5"/>
+        </w:numPr>
+        <w:ind w:firstLineChars="0"/>
+        <w:rPr>
+          <w:rFonts w:hint="eastAsia"/>
+        </w:rPr>
+      </w:pPr>
+      <w:r>
+        <w:rPr>
+          <w:rFonts w:hint="eastAsia"/>
+        </w:rPr>
+        <w:t>Finally, we have 2017 data, with more data, local CV and LB scores gets easily (finally) improved.</w:t>
+      </w:r>
+    </w:p>
+    <w:p>
+      <w:pPr>
+        <w:pStyle w:val="a3"/>
+        <w:numPr>
+          <w:ilvl w:val="0"/>
+          <w:numId w:val="5"/>
+        </w:numPr>
+        <w:ind w:firstLineChars="0"/>
+      </w:pPr>
+      <w:r>
+        <w:rPr>
+          <w:rFonts w:hint="eastAsia"/>
+        </w:rPr>
+        <w:t xml:space="preserve">Due to lack of time, run a reduced version of FE3, only run single-factor rank, but no CV. Only </w:t>
+      </w:r>
+      <w:r>
+        <w:rPr>
+          <w:rFonts w:hint="eastAsia"/>
+        </w:rPr>
+        <w:lastRenderedPageBreak/>
+        <w:t xml:space="preserve">pick few highest ranked ones as new features. Does not </w:t>
+      </w:r>
+      <w:r>
+        <w:t>improve LB score.</w:t>
+      </w:r>
+    </w:p>
+    <w:p>
+      <w:pPr>
+        <w:pStyle w:val="a3"/>
+        <w:numPr>
+          <w:ilvl w:val="0"/>
+          <w:numId w:val="5"/>
+        </w:numPr>
+        <w:ind w:firstLineChars="0"/>
+        <w:rPr>
+          <w:rFonts w:hint="eastAsia"/>
+        </w:rPr>
+      </w:pPr>
+      <w:r>
+        <w:rPr>
+          <w:rFonts w:hint="eastAsia"/>
+        </w:rPr>
+        <w:t>Second thought on class 3 (high cardinality)</w:t>
+      </w:r>
+      <w:r>
+        <w:rPr>
+          <w:rFonts w:hint="eastAsia"/>
+        </w:rPr>
+        <w:t xml:space="preserve"> variables, the categories might be too high for lgb to capture pattern (need to understand details of LGB</w:t>
+      </w:r>
+      <w:r>
+        <w:t>’</w:t>
+      </w:r>
+      <w:r>
+        <w:rPr>
+          <w:rFonts w:hint="eastAsia"/>
+        </w:rPr>
+        <w:t>s algo to handle categoricals though). So, let</w:t>
+      </w:r>
+      <w:r>
+        <w:t>’</w:t>
+      </w:r>
+      <w:r>
+        <w:rPr>
+          <w:rFonts w:hint="eastAsia"/>
+        </w:rPr>
+        <w:t xml:space="preserve">s remove them and find a </w:t>
+      </w:r>
+      <w:r>
+        <w:t>‘</w:t>
+      </w:r>
+      <w:r>
+        <w:rPr>
+          <w:rFonts w:hint="eastAsia"/>
+        </w:rPr>
+        <w:t>best</w:t>
+      </w:r>
+      <w:r>
+        <w:t>’</w:t>
+      </w:r>
+      <w:r>
+        <w:rPr>
+          <w:rFonts w:hint="eastAsia"/>
+        </w:rPr>
+        <w:t xml:space="preserve"> </w:t>
+      </w:r>
+      <w:r>
+        <w:t>substitute</w:t>
+      </w:r>
+      <w:r>
+        <w:rPr>
+          <w:rFonts w:hint="eastAsia"/>
+        </w:rPr>
+        <w:t xml:space="preserve"> for it. The way is to find a group of numerical variables, for a given categorical, for each numerical, create a group_mean new feature. For this </w:t>
+      </w:r>
+      <w:r>
+        <w:t>group</w:t>
+      </w:r>
+      <w:r>
+        <w:rPr>
+          <w:rFonts w:hint="eastAsia"/>
+        </w:rPr>
+        <w:t xml:space="preserve"> of group_mean new feature, add them to raw model and rank feature importance. Pick the best one as the delegate to original categorical. Non-</w:t>
+      </w:r>
+      <w:r>
+        <w:t>disappointedly</w:t>
+      </w:r>
+      <w:r>
+        <w:rPr>
+          <w:rFonts w:hint="eastAsia"/>
+        </w:rPr>
+        <w:t>, all best-candidates perform significantly than original categorical. Use these new delegates of class3 vars, LB gets improved.</w:t>
+      </w:r>
+      <w:r>
+        <w:rPr>
+          <w:rFonts w:hint="eastAsia"/>
+        </w:rPr>
+        <w:t xml:space="preserve"> (Maybe there is a reason Class1&amp;2&amp;4 performs better than raw-full in stage2).</w:t>
+      </w:r>
+    </w:p>
+    <w:p>
+      <w:pPr>
+        <w:pStyle w:val="a3"/>
+        <w:numPr>
+          <w:ilvl w:val="0"/>
+          <w:numId w:val="5"/>
+        </w:numPr>
+        <w:ind w:firstLineChars="0"/>
+        <w:rPr>
+          <w:rFonts w:hint="eastAsia"/>
+        </w:rPr>
+      </w:pPr>
+      <w:r>
+        <w:rPr>
+          <w:rFonts w:hint="eastAsia"/>
+        </w:rPr>
+        <w:t xml:space="preserve">Take a look at 2-layer (Sign clf + lgb) on 2-year data, no </w:t>
+      </w:r>
+      <w:r>
+        <w:t>improvement</w:t>
+      </w:r>
+      <w:r>
+        <w:rPr>
+          <w:rFonts w:hint="eastAsia"/>
+        </w:rPr>
+        <w:t xml:space="preserve"> on local CV, does not worth to test on LB.</w:t>
+      </w:r>
+    </w:p>
+    <w:p>
+      <w:pPr>
+        <w:pStyle w:val="a3"/>
+        <w:numPr>
+          <w:ilvl w:val="0"/>
+          <w:numId w:val="5"/>
+        </w:numPr>
+        <w:ind w:firstLineChars="0"/>
+        <w:rPr>
+          <w:rFonts w:hint="eastAsia"/>
+        </w:rPr>
+      </w:pPr>
+      <w:r>
+        <w:rPr>
+          <w:rFonts w:hint="eastAsia"/>
+        </w:rPr>
+        <w:t xml:space="preserve">Accident discovery!! Noticed that Q4 IS predictions are biased (first found a non-zero mean, which is not a correct angle of view though), so use a magic number to shift it will </w:t>
+      </w:r>
+      <w:r>
+        <w:rPr>
+          <w:rFonts w:hint="eastAsia"/>
+        </w:rPr>
+        <w:t xml:space="preserve">improve prediction, provided that private LB follows the </w:t>
+      </w:r>
+      <w:r>
+        <w:t xml:space="preserve">same distribution </w:t>
+      </w:r>
+      <w:r>
+        <w:rPr>
+          <w:rFonts w:hint="eastAsia"/>
+        </w:rPr>
+        <w:t>as in training. Indeed the biggest jump of LB score ever, put me into medal-zone. But calm down, need to find a more systemic way to handle this effect.</w:t>
+      </w:r>
+    </w:p>
+    <w:p>
+      <w:pPr>
+        <w:pStyle w:val="a3"/>
+        <w:numPr>
+          <w:ilvl w:val="0"/>
+          <w:numId w:val="5"/>
+        </w:numPr>
+        <w:ind w:firstLineChars="0"/>
+        <w:rPr>
+          <w:rFonts w:hint="eastAsia"/>
+        </w:rPr>
+      </w:pPr>
+      <w:r>
+        <w:rPr>
+          <w:rFonts w:hint="eastAsia"/>
+        </w:rPr>
+        <w:t xml:space="preserve">Actually, using mean to handle it is not correct while evaluation uses MAE, the correct metric is median, meaning if we have a non-zero median, we can shift all data by reducing it to zero to improve MAE. </w:t>
+      </w:r>
+    </w:p>
+    <w:p>
+      <w:pPr>
+        <w:pStyle w:val="a3"/>
+        <w:numPr>
+          <w:ilvl w:val="1"/>
+          <w:numId w:val="5"/>
+        </w:numPr>
+        <w:ind w:firstLineChars="0"/>
+        <w:rPr>
+          <w:rFonts w:hint="eastAsia"/>
+        </w:rPr>
+      </w:pPr>
+      <w:r>
+        <w:rPr>
+          <w:rFonts w:hint="eastAsia"/>
+        </w:rPr>
+        <w:t xml:space="preserve">Define y_train </w:t>
+      </w:r>
+      <w:r>
+        <w:t>–</w:t>
+      </w:r>
+      <w:r>
+        <w:rPr>
+          <w:rFonts w:hint="eastAsia"/>
+        </w:rPr>
+        <w:t xml:space="preserve"> lgb_pred = error. </w:t>
+      </w:r>
+    </w:p>
+    <w:p>
+      <w:pPr>
+        <w:pStyle w:val="a3"/>
+        <w:numPr>
+          <w:ilvl w:val="1"/>
+          <w:numId w:val="5"/>
+        </w:numPr>
+        <w:ind w:firstLineChars="0"/>
+        <w:rPr>
+          <w:rFonts w:hint="eastAsia"/>
+        </w:rPr>
+      </w:pPr>
+      <w:r>
+        <w:rPr>
+          <w:rFonts w:hint="eastAsia"/>
+        </w:rPr>
+        <w:t>Noticed that with lgb_pred:</w:t>
+      </w:r>
+    </w:p>
+    <w:p>
+      <w:pPr>
+        <w:pStyle w:val="a3"/>
+        <w:numPr>
+          <w:ilvl w:val="2"/>
+          <w:numId w:val="5"/>
+        </w:numPr>
+        <w:ind w:firstLineChars="0"/>
+        <w:rPr>
+          <w:rFonts w:hint="eastAsia"/>
+        </w:rPr>
+      </w:pPr>
+      <w:r>
+        <w:t>G</w:t>
+      </w:r>
+      <w:r>
+        <w:rPr>
+          <w:rFonts w:hint="eastAsia"/>
+        </w:rPr>
+        <w:t>lobal error median is effectively reduced to 0.</w:t>
+      </w:r>
+    </w:p>
+    <w:p>
+      <w:pPr>
+        <w:pStyle w:val="a3"/>
+        <w:numPr>
+          <w:ilvl w:val="2"/>
+          <w:numId w:val="5"/>
+        </w:numPr>
+        <w:ind w:firstLineChars="0"/>
+        <w:rPr>
+          <w:rFonts w:hint="eastAsia"/>
+        </w:rPr>
+      </w:pPr>
+      <w:r>
+        <w:rPr>
+          <w:rFonts w:hint="eastAsia"/>
+        </w:rPr>
+        <w:t>Month-group error median is well away from 0.</w:t>
+      </w:r>
+    </w:p>
+    <w:p>
+      <w:pPr>
+        <w:pStyle w:val="a3"/>
+        <w:numPr>
+          <w:ilvl w:val="1"/>
+          <w:numId w:val="5"/>
+        </w:numPr>
+        <w:ind w:firstLineChars="0"/>
+        <w:rPr>
+          <w:rFonts w:hint="eastAsia"/>
+        </w:rPr>
+      </w:pPr>
+      <w:r>
+        <w:rPr>
+          <w:rFonts w:hint="eastAsia"/>
+        </w:rPr>
+        <w:t>Acceptable as month is not used as a factor for training.</w:t>
+      </w:r>
+    </w:p>
+    <w:p>
+      <w:pPr>
+        <w:pStyle w:val="a3"/>
+        <w:numPr>
+          <w:ilvl w:val="1"/>
+          <w:numId w:val="5"/>
+        </w:numPr>
+        <w:ind w:firstLineChars="0"/>
+        <w:rPr>
+          <w:rFonts w:hint="eastAsia"/>
+        </w:rPr>
+      </w:pPr>
+      <w:r>
+        <w:rPr>
+          <w:rFonts w:hint="eastAsia"/>
+        </w:rPr>
+        <w:t xml:space="preserve">Although, even include month as a </w:t>
+      </w:r>
+      <w:r>
         <w:t>factor</w:t>
       </w:r>
-      <w:proofErr w:type="gramEnd"/>
-      <w:r>
-        <w:rPr>
-          <w:rFonts w:hint="eastAsia"/>
-        </w:rPr>
-        <w:t xml:space="preserve"> is fairly used in prediction, </w:t>
-      </w:r>
-      <w:proofErr w:type="spellStart"/>
-      <w:r>
-        <w:rPr>
-          <w:rFonts w:hint="eastAsia"/>
-        </w:rPr>
-        <w:t>avg</w:t>
-      </w:r>
-      <w:proofErr w:type="spellEnd"/>
-      <w:r>
-        <w:rPr>
-          <w:rFonts w:hint="eastAsia"/>
-        </w:rPr>
-        <w:t xml:space="preserve"> feature importance rank 10.</w:t>
-      </w:r>
-    </w:p>
-    <w:p>
-      <w:pPr>
-        <w:ind w:left="780"/>
-      </w:pPr>
-      <w:r>
-        <w:t xml:space="preserve">IS </w:t>
-      </w:r>
-      <w:proofErr w:type="gramStart"/>
-      <w:r>
-        <w:t>predict</w:t>
-      </w:r>
-      <w:proofErr w:type="gramEnd"/>
-      <w:r>
-        <w:t xml:space="preserve"> miss median: -0.0000361</w:t>
-      </w:r>
-    </w:p>
-    <w:p>
-      <w:pPr>
-        <w:ind w:left="780"/>
-      </w:pPr>
-      <w:r>
-        <w:t>IS predict miss median on month: 0.0036768</w:t>
-      </w:r>
-    </w:p>
-    <w:p>
-      <w:pPr>
-        <w:ind w:left="780"/>
-        <w:rPr>
-          <w:rFonts w:hint="eastAsia"/>
-        </w:rPr>
-      </w:pPr>
-      <w:r>
-        <w:t>OS predict miss median: 0.0053516</w:t>
-      </w:r>
+      <w:r>
+        <w:rPr>
+          <w:rFonts w:hint="eastAsia"/>
+        </w:rPr>
+        <w:t>, its feature importance rank goes up to 10, still does not shift month-group error median.</w:t>
+      </w:r>
+    </w:p>
+    <w:p>
+      <w:pPr>
+        <w:pStyle w:val="a3"/>
+        <w:numPr>
+          <w:ilvl w:val="1"/>
+          <w:numId w:val="5"/>
+        </w:numPr>
+        <w:ind w:firstLineChars="0"/>
+        <w:rPr>
+          <w:rFonts w:hint="eastAsia"/>
+        </w:rPr>
+      </w:pPr>
+      <w:r>
+        <w:rPr>
+          <w:rFonts w:hint="eastAsia"/>
+        </w:rPr>
+        <w:t xml:space="preserve">Since direct training can shift global median to 0, then we re-train on month-group error to </w:t>
+      </w:r>
+      <w:r>
+        <w:rPr>
+          <w:rFonts w:hint="eastAsia"/>
+        </w:rPr>
+        <w:t>make it zero.</w:t>
+      </w:r>
+    </w:p>
+    <w:p>
+      <w:pPr>
+        <w:pStyle w:val="a3"/>
+        <w:numPr>
+          <w:ilvl w:val="0"/>
+          <w:numId w:val="5"/>
+        </w:numPr>
+        <w:ind w:firstLineChars="0"/>
+        <w:rPr>
+          <w:rFonts w:hint="eastAsia"/>
+        </w:rPr>
+      </w:pPr>
+      <w:r>
+        <w:rPr>
+          <w:rFonts w:hint="eastAsia"/>
+        </w:rPr>
+        <w:t>2-step lgb.</w:t>
+      </w:r>
+    </w:p>
+    <w:p>
+      <w:pPr>
+        <w:pStyle w:val="a3"/>
+        <w:numPr>
+          <w:ilvl w:val="1"/>
+          <w:numId w:val="5"/>
+        </w:numPr>
+        <w:ind w:firstLineChars="0"/>
+        <w:rPr>
+          <w:rFonts w:hint="eastAsia"/>
+        </w:rPr>
+      </w:pPr>
+      <w:r>
+        <w:rPr>
+          <w:rFonts w:hint="eastAsia"/>
+        </w:rPr>
+        <w:t>First train x against y, get step1_error data set and model_step1.</w:t>
+      </w:r>
+    </w:p>
+    <w:p>
+      <w:pPr>
+        <w:pStyle w:val="a3"/>
+        <w:numPr>
+          <w:ilvl w:val="1"/>
+          <w:numId w:val="5"/>
+        </w:numPr>
+        <w:ind w:firstLineChars="0"/>
+        <w:rPr>
+          <w:rFonts w:hint="eastAsia"/>
+        </w:rPr>
+      </w:pPr>
+      <w:r>
+        <w:rPr>
+          <w:rFonts w:hint="eastAsia"/>
+        </w:rPr>
+        <w:t xml:space="preserve">Then for given month_group, train x against step_error, getting </w:t>
+      </w:r>
+      <w:r>
+        <w:rPr>
+          <w:rFonts w:hint="eastAsia"/>
+        </w:rPr>
+        <w:t>model_step2.</w:t>
+      </w:r>
+    </w:p>
+    <w:p>
+      <w:pPr>
+        <w:pStyle w:val="a3"/>
+        <w:numPr>
+          <w:ilvl w:val="1"/>
+          <w:numId w:val="5"/>
+        </w:numPr>
+        <w:ind w:firstLineChars="0"/>
+        <w:rPr>
+          <w:rFonts w:hint="eastAsia"/>
+        </w:rPr>
+      </w:pPr>
+      <w:r>
+        <w:t>P</w:t>
+      </w:r>
+      <w:r>
+        <w:rPr>
+          <w:rFonts w:hint="eastAsia"/>
+        </w:rPr>
+        <w:t>redict for OS month_group as model_step1(x) + model_step2(x).</w:t>
+      </w:r>
+    </w:p>
+    <w:p>
+      <w:pPr>
+        <w:pStyle w:val="a3"/>
+        <w:numPr>
+          <w:ilvl w:val="1"/>
+          <w:numId w:val="5"/>
+        </w:numPr>
+        <w:ind w:firstLineChars="0"/>
+        <w:rPr>
+          <w:rFonts w:hint="eastAsia"/>
+        </w:rPr>
+      </w:pPr>
+      <w:r>
+        <w:rPr>
+          <w:rFonts w:hint="eastAsia"/>
+        </w:rPr>
+        <w:t xml:space="preserve">For step2, due to much smaller size of sample, </w:t>
+      </w:r>
+      <w:r>
+        <w:rPr>
+          <w:rFonts w:hint="eastAsia"/>
+        </w:rPr>
+        <w:t xml:space="preserve">use sub-sample of all features, manually selected based on data-exploration </w:t>
+      </w:r>
+      <w:r>
+        <w:t>implications</w:t>
+      </w:r>
+      <w:r>
+        <w:rPr>
+          <w:rFonts w:hint="eastAsia"/>
+        </w:rPr>
+        <w:t>.</w:t>
+      </w:r>
+    </w:p>
+    <w:p>
+      <w:pPr>
+        <w:pStyle w:val="a3"/>
+        <w:numPr>
+          <w:ilvl w:val="1"/>
+          <w:numId w:val="5"/>
+        </w:numPr>
+        <w:ind w:firstLineChars="0"/>
+        <w:rPr>
+          <w:rFonts w:hint="eastAsia"/>
+        </w:rPr>
+      </w:pPr>
+      <w:r>
+        <w:rPr>
+          <w:rFonts w:hint="eastAsia"/>
+        </w:rPr>
+        <w:t>Effectiveness of this method relies on same distribution of error in training month-group data and testing month-group data. So predicting public LB is fine, but whether 2016 Q4 characteristic can be projecte</w:t>
+      </w:r>
+      <w:r>
+        <w:rPr>
+          <w:rFonts w:hint="eastAsia"/>
+        </w:rPr>
+        <w:t>d to 2017 is a problem.</w:t>
+      </w:r>
+    </w:p>
+    <w:p>
+      <w:pPr>
+        <w:pStyle w:val="a3"/>
+        <w:numPr>
+          <w:ilvl w:val="1"/>
+          <w:numId w:val="5"/>
+        </w:numPr>
+        <w:ind w:firstLineChars="0"/>
+        <w:rPr>
+          <w:rFonts w:hint="eastAsia"/>
+        </w:rPr>
+      </w:pPr>
+      <w:r>
+        <w:rPr>
+          <w:rFonts w:hint="eastAsia"/>
+        </w:rPr>
+        <w:t>When testing predicting from 2016 to 2017 on other month, only looking at median. 2step lgb does not always reduce median to 0, sometimes even make it worse. So, let</w:t>
+      </w:r>
+      <w:r>
+        <w:t>’</w:t>
+      </w:r>
+      <w:r>
+        <w:rPr>
+          <w:rFonts w:hint="eastAsia"/>
+        </w:rPr>
+        <w:t>s cross fingers distribution does not change for Q4 and as mentioned in 20171016 diary, 2step lgb captures more than median.</w:t>
+      </w:r>
+    </w:p>
+    <w:p>
+      <w:pPr>
+        <w:pStyle w:val="a3"/>
+        <w:numPr>
+          <w:ilvl w:val="0"/>
+          <w:numId w:val="5"/>
+        </w:numPr>
+        <w:ind w:firstLineChars="0"/>
+        <w:rPr>
+          <w:rFonts w:hint="eastAsia"/>
+        </w:rPr>
+      </w:pPr>
+      <w:r>
+        <w:rPr>
+          <w:rFonts w:hint="eastAsia"/>
+        </w:rPr>
+        <w:t xml:space="preserve">A side effect is, month-group 2016-2017 bias is reduced if train with outliers removed (outliers are removed </w:t>
+      </w:r>
+      <w:r>
+        <w:t>symmetrically</w:t>
+      </w:r>
+      <w:r>
+        <w:rPr>
+          <w:rFonts w:hint="eastAsia"/>
+        </w:rPr>
+        <w:t xml:space="preserve">, so should not impact on median much, unless outlier </w:t>
+      </w:r>
+      <w:r>
+        <w:lastRenderedPageBreak/>
+        <w:t>distribution</w:t>
+      </w:r>
+      <w:r>
+        <w:rPr>
+          <w:rFonts w:hint="eastAsia"/>
+        </w:rPr>
+        <w:t xml:space="preserve"> differs quite much between month groups</w:t>
+      </w:r>
+      <w:r>
+        <w:t>)</w:t>
+      </w:r>
+      <w:r>
+        <w:rPr>
+          <w:rFonts w:hint="eastAsia"/>
+        </w:rPr>
+        <w:t xml:space="preserve">. Since from stage 6, outlier does not harm much on scores, might as well use it as a standard. Moreover, intuitively, removing outliers can better </w:t>
+      </w:r>
+      <w:r>
+        <w:t>help</w:t>
+      </w:r>
+      <w:r>
+        <w:rPr>
+          <w:rFonts w:hint="eastAsia"/>
+        </w:rPr>
+        <w:t xml:space="preserve"> capture patterns.</w:t>
+      </w:r>
+    </w:p>
+    <w:p>
+      <w:pPr>
+        <w:pStyle w:val="a3"/>
+        <w:numPr>
+          <w:ilvl w:val="0"/>
+          <w:numId w:val="5"/>
+        </w:numPr>
+        <w:ind w:firstLineChars="0"/>
+        <w:rPr>
+          <w:rFonts w:hint="eastAsia"/>
+        </w:rPr>
+      </w:pPr>
+      <w:r>
+        <w:rPr>
+          <w:rFonts w:hint="eastAsia"/>
+        </w:rPr>
+        <w:t>So, prediction from 2016 to 2017 is bad, can we make it better by make a one more step to adjust 2016 -&gt; 2017 prediction error. Proved to be not working, as explained in diary 20171015.</w:t>
+      </w:r>
+    </w:p>
+    <w:p>
+      <w:pPr>
+        <w:pStyle w:val="a3"/>
+        <w:numPr>
+          <w:ilvl w:val="0"/>
+          <w:numId w:val="5"/>
+        </w:numPr>
+        <w:ind w:firstLineChars="0"/>
+        <w:rPr>
+          <w:rFonts w:hint="eastAsia"/>
+        </w:rPr>
+      </w:pPr>
+      <w:r>
+        <w:rPr>
+          <w:rFonts w:hint="eastAsia"/>
+        </w:rPr>
+        <w:t>Retrain the model! Get</w:t>
+      </w:r>
+      <w:r>
+        <w:t>s very different num-boosting rounds from before</w:t>
+      </w:r>
+      <w:r>
+        <w:rPr>
+          <w:rFonts w:hint="eastAsia"/>
+        </w:rPr>
+        <w:t>, so if condition allowed, do re-train when possible when with new data / features / framework.</w:t>
+      </w:r>
+    </w:p>
+    <w:p>
+      <w:pPr>
+        <w:pStyle w:val="a3"/>
+        <w:numPr>
+          <w:ilvl w:val="0"/>
+          <w:numId w:val="5"/>
+        </w:numPr>
+        <w:ind w:firstLineChars="0"/>
+        <w:rPr>
+          <w:rFonts w:hint="eastAsia"/>
+        </w:rPr>
+      </w:pPr>
+      <w:r>
+        <w:t>B</w:t>
+      </w:r>
+      <w:r>
+        <w:rPr>
+          <w:rFonts w:hint="eastAsia"/>
+        </w:rPr>
+        <w:t xml:space="preserve">lending with catboost. </w:t>
+      </w:r>
+      <w:r>
+        <w:t>D</w:t>
+      </w:r>
+      <w:r>
+        <w:rPr>
+          <w:rFonts w:hint="eastAsia"/>
+        </w:rPr>
+        <w:t>etails see diary 20171017.</w:t>
+      </w:r>
+      <w:bookmarkStart w:id="0" w:name="_GoBack"/>
+      <w:bookmarkEnd w:id="0"/>
+    </w:p>
+    <w:p>
+      <w:pPr>
+        <w:rPr>
+          <w:rFonts w:hint="eastAsia"/>
+        </w:rPr>
+      </w:pPr>
     </w:p>
     <w:p>
       <w:pPr>
@@ -415,21 +1957,7 @@
         <w:rPr>
           <w:rFonts w:hint="eastAsia"/>
         </w:rPr>
-        <w:t xml:space="preserve"> improved both IS </w:t>
-      </w:r>
-      <w:proofErr w:type="gramStart"/>
-      <w:r>
-        <w:rPr>
-          <w:rFonts w:hint="eastAsia"/>
-        </w:rPr>
-        <w:t>cv</w:t>
-      </w:r>
-      <w:proofErr w:type="gramEnd"/>
-      <w:r>
-        <w:rPr>
-          <w:rFonts w:hint="eastAsia"/>
-        </w:rPr>
-        <w:t xml:space="preserve"> and OS score.</w:t>
+        <w:t xml:space="preserve"> improved both IS cv and OS score.</w:t>
       </w:r>
     </w:p>
     <w:p>
@@ -454,32 +1982,51 @@
         <w:rPr>
           <w:rFonts w:hint="eastAsia"/>
         </w:rPr>
-        <w:t xml:space="preserve">tep3 prediction research, does not improve final error median when using 2016 month data to train model and predict 2017 month. It is reasonable, joined year 2016 -&gt; 2017 training does not differentiate months, so this type of joined training only learns the </w:t>
-      </w:r>
-      <w:r>
+        <w:t>tep3 prediction research, does not improve final error median when using 2016 month data to train model and predict 2017 month.</w:t>
+      </w:r>
+      <w:r>
+        <w:rPr>
+          <w:rFonts w:hint="eastAsia"/>
+          <w:color w:val="FF0000"/>
+        </w:rPr>
+        <w:t xml:space="preserve"> It is reasonable, joined year 2016 -&gt; 2017 training does not differentiate months, so this type of joined training only learns the </w:t>
+      </w:r>
+      <w:r>
+        <w:rPr>
+          <w:color w:val="FF0000"/>
+        </w:rPr>
         <w:t>‘</w:t>
       </w:r>
       <w:r>
         <w:rPr>
           <w:rFonts w:hint="eastAsia"/>
+          <w:color w:val="FF0000"/>
         </w:rPr>
         <w:t>mean</w:t>
       </w:r>
       <w:r>
+        <w:rPr>
+          <w:color w:val="FF0000"/>
+        </w:rPr>
         <w:t>’</w:t>
       </w:r>
       <w:r>
         <w:rPr>
           <w:rFonts w:hint="eastAsia"/>
+          <w:color w:val="FF0000"/>
         </w:rPr>
         <w:t xml:space="preserve"> error pattern across months. Yet according to actual 2016 &amp; 2017 error median, it is quite different (sign) across months. So cannot expect to improve each month</w:t>
       </w:r>
       <w:r>
+        <w:rPr>
+          <w:color w:val="FF0000"/>
+        </w:rPr>
         <w:t>’</w:t>
       </w:r>
       <w:r>
         <w:rPr>
           <w:rFonts w:hint="eastAsia"/>
+          <w:color w:val="FF0000"/>
         </w:rPr>
         <w:t>s result through joint training.</w:t>
       </w:r>
@@ -499,8 +2046,6 @@
       <w:r>
         <w:t>‘</w:t>
       </w:r>
-      <w:bookmarkStart w:id="0" w:name="_GoBack"/>
-      <w:bookmarkEnd w:id="0"/>
       <w:r>
         <w:rPr>
           <w:rFonts w:hint="eastAsia"/>
@@ -523,37 +2068,8 @@
         <w:rPr>
           <w:rFonts w:hint="eastAsia"/>
         </w:rPr>
-        <w:t xml:space="preserve"> of </w:t>
-      </w:r>
-      <w:proofErr w:type="spellStart"/>
-      <w:r>
-        <w:rPr>
-          <w:rFonts w:hint="eastAsia"/>
-        </w:rPr>
-        <w:t>cv_hist</w:t>
-      </w:r>
-      <w:proofErr w:type="spellEnd"/>
-      <w:r>
-        <w:rPr>
-          <w:rFonts w:hint="eastAsia"/>
-        </w:rPr>
-        <w:t xml:space="preserve"> of LightGBM.cv. Re-</w:t>
-      </w:r>
-      <w:proofErr w:type="spellStart"/>
-      <w:r>
-        <w:rPr>
-          <w:rFonts w:hint="eastAsia"/>
-        </w:rPr>
-        <w:t>param</w:t>
-      </w:r>
-      <w:proofErr w:type="spellEnd"/>
-      <w:r>
-        <w:rPr>
-          <w:rFonts w:hint="eastAsia"/>
-        </w:rPr>
-        <w:t xml:space="preserve">-search for all models again. Lower learning rates leads to more stable model (for month-train, it means smaller </w:t>
-      </w:r>
-      <w:proofErr w:type="spellStart"/>
+        <w:t xml:space="preserve"> of cv_hist of LightGBM.cv. Re-param-search for all models again. Lower learning rates leads to more stable model (for month-train, it means smaller </w:t>
+      </w:r>
       <w:r>
         <w:rPr>
           <w:rFonts w:hint="eastAsia"/>
@@ -564,28 +2080,1073 @@
         <w:rPr>
           <w:rFonts w:hint="eastAsia"/>
         </w:rPr>
-        <w:t>t_n_rounds</w:t>
-      </w:r>
-      <w:proofErr w:type="spellEnd"/>
-      <w:r>
-        <w:rPr>
-          <w:rFonts w:hint="eastAsia"/>
-        </w:rPr>
+        <w:t>t_n_rounds std.)</w:t>
+      </w:r>
+    </w:p>
+    <w:p>
+      <w:pPr>
+        <w:pStyle w:val="a3"/>
+        <w:numPr>
+          <w:ilvl w:val="0"/>
+          <w:numId w:val="3"/>
+        </w:numPr>
+        <w:ind w:firstLineChars="0"/>
+        <w:rPr>
+          <w:rFonts w:hint="eastAsia"/>
+        </w:rPr>
+      </w:pPr>
+      <w:r>
+        <w:rPr>
+          <w:rFonts w:hint="eastAsia"/>
+        </w:rPr>
+        <w:t>O</w:t>
+      </w:r>
+      <w:r>
+        <w:t>u</w:t>
+      </w:r>
+      <w:r>
+        <w:rPr>
+          <w:rFonts w:hint="eastAsia"/>
+        </w:rPr>
+        <w:t xml:space="preserve">tlier-removed results shows better results in predicting from 2016 to 2017 after step 2 </w:t>
+      </w:r>
+    </w:p>
+    <w:p>
+      <w:pPr>
+        <w:rPr>
+          <w:rFonts w:hint="eastAsia"/>
+        </w:rPr>
+      </w:pPr>
+    </w:p>
+    <w:p>
+      <w:pPr>
+        <w:rPr>
+          <w:rFonts w:hint="eastAsia"/>
+        </w:rPr>
+      </w:pPr>
+      <w:r>
+        <w:rPr>
+          <w:rFonts w:hint="eastAsia"/>
+        </w:rPr>
+        <w:t>20171016</w:t>
+      </w:r>
+    </w:p>
+    <w:p>
+      <w:pPr>
+        <w:pStyle w:val="a3"/>
+        <w:numPr>
+          <w:ilvl w:val="0"/>
+          <w:numId w:val="4"/>
+        </w:numPr>
+        <w:ind w:firstLineChars="0"/>
+        <w:rPr>
+          <w:rFonts w:hint="eastAsia"/>
+        </w:rPr>
+      </w:pPr>
+      <w:r>
+        <w:t>P</w:t>
+      </w:r>
+      <w:r>
+        <w:rPr>
+          <w:rFonts w:hint="eastAsia"/>
+        </w:rPr>
+        <w:t xml:space="preserve">aram-re-search with outlier removed shows very different (larger) suggested n-rounds for lgbs, meaning previous conclusion about outlier-remove effect is not correct, should not use same parameter set for outlier-removed version. Intuitively, with outlier removed, patterns are more obvious and easier to be captured with more training. </w:t>
+      </w:r>
+    </w:p>
+    <w:p>
+      <w:pPr>
+        <w:pStyle w:val="a3"/>
+        <w:numPr>
+          <w:ilvl w:val="0"/>
+          <w:numId w:val="4"/>
+        </w:numPr>
+        <w:ind w:firstLineChars="0"/>
+        <w:rPr>
+          <w:rFonts w:hint="eastAsia"/>
+        </w:rPr>
+      </w:pPr>
+      <w:r>
+        <w:rPr>
+          <w:rFonts w:hint="eastAsia"/>
+        </w:rPr>
+        <w:t xml:space="preserve">Moreover, </w:t>
+      </w:r>
+      <w:r>
+        <w:t>training</w:t>
+      </w:r>
+      <w:r>
+        <w:rPr>
+          <w:rFonts w:hint="eastAsia"/>
+        </w:rPr>
+        <w:t xml:space="preserve"> month model on error shows further lower of cv error, which was not observed with with-outlier &amp; rough param version, showing effectiveness of further month-train.</w:t>
+      </w:r>
+    </w:p>
+    <w:p>
+      <w:pPr>
+        <w:pStyle w:val="a3"/>
+        <w:numPr>
+          <w:ilvl w:val="0"/>
+          <w:numId w:val="4"/>
+        </w:numPr>
+        <w:ind w:firstLineChars="0"/>
+        <w:rPr>
+          <w:rFonts w:hint="eastAsia"/>
+        </w:rPr>
+      </w:pPr>
+      <w:r>
+        <w:rPr>
+          <w:rFonts w:hint="eastAsia"/>
+        </w:rPr>
+        <w:t>Maybe the whole research process (feature engineering, stacking, 2-layer etc.) should be started all over again with outlier removed.</w:t>
+      </w:r>
+    </w:p>
+    <w:p>
+      <w:pPr>
+        <w:pStyle w:val="a3"/>
+        <w:numPr>
+          <w:ilvl w:val="0"/>
+          <w:numId w:val="4"/>
+        </w:numPr>
+        <w:ind w:firstLineChars="0"/>
+        <w:rPr>
+          <w:rFonts w:hint="eastAsia"/>
+        </w:rPr>
+      </w:pPr>
+      <w:r>
+        <w:rPr>
+          <w:rFonts w:hint="eastAsia"/>
+        </w:rPr>
+        <w:t xml:space="preserve">2 versions of final 2step lgb, one treats 10/11/12 combined as one group, the </w:t>
+      </w:r>
+      <w:r>
+        <w:t xml:space="preserve">other treats as separate. </w:t>
+      </w:r>
+      <w:r>
+        <w:rPr>
+          <w:rFonts w:hint="eastAsia"/>
+        </w:rPr>
+        <w:t xml:space="preserve">The </w:t>
+      </w:r>
+      <w:r>
+        <w:t>separate</w:t>
+      </w:r>
+      <w:r>
+        <w:rPr>
+          <w:rFonts w:hint="eastAsia"/>
+        </w:rPr>
+        <w:t xml:space="preserve"> one performed signif</w:t>
+      </w:r>
+      <w:r>
+        <w:rPr>
+          <w:rFonts w:hint="eastAsia"/>
+        </w:rPr>
+        <w:t xml:space="preserve">icantly worse on LB (even with re-tuned parameter), meaning </w:t>
+      </w:r>
+      <w:r>
+        <w:t>small</w:t>
+      </w:r>
+      <w:r>
+        <w:rPr>
+          <w:rFonts w:hint="eastAsia"/>
+        </w:rPr>
+        <w:t xml:space="preserve"> sample size is really hard </w:t>
+      </w:r>
+      <w:r>
+        <w:rPr>
+          <w:rFonts w:hint="eastAsia"/>
+        </w:rPr>
+        <w:t xml:space="preserve">for algo </w:t>
+      </w:r>
+      <w:r>
+        <w:rPr>
+          <w:rFonts w:hint="eastAsia"/>
+        </w:rPr>
+        <w:t>to capture stuff.</w:t>
+      </w:r>
+    </w:p>
+    <w:p>
+      <w:pPr>
+        <w:pStyle w:val="a3"/>
+        <w:numPr>
+          <w:ilvl w:val="0"/>
+          <w:numId w:val="4"/>
+        </w:numPr>
+        <w:ind w:firstLineChars="0"/>
+        <w:rPr>
+          <w:rFonts w:hint="eastAsia"/>
+        </w:rPr>
+      </w:pPr>
+      <w:r>
+        <w:rPr>
+          <w:rFonts w:hint="eastAsia"/>
+        </w:rPr>
+        <w:t xml:space="preserve">Final 2step lgb gives 0.064144, which seems to be the limit it can push. </w:t>
+      </w:r>
+      <w:r>
+        <w:rPr>
+          <w:rFonts w:hint="eastAsia"/>
+          <w:color w:val="FF0000"/>
+        </w:rPr>
+        <w:t xml:space="preserve">Take a further look at its effectiveness, it even does not well adjusted median to 0 for in-sample data (2016 month error). So it does better for more than median adjustment (which it actually did very bad), </w:t>
+      </w:r>
+      <w:r>
+        <w:rPr>
+          <w:color w:val="FF0000"/>
+        </w:rPr>
+        <w:t>maybe captured some local x-y dependence structure for each month.</w:t>
+      </w:r>
+      <w:r>
         <w:t xml:space="preserve"> </w:t>
       </w:r>
-      <w:proofErr w:type="gramStart"/>
-      <w:r>
-        <w:rPr>
-          <w:rFonts w:hint="eastAsia"/>
-        </w:rPr>
-        <w:t>std</w:t>
-      </w:r>
-      <w:proofErr w:type="gramEnd"/>
-      <w:r>
-        <w:rPr>
-          <w:rFonts w:hint="eastAsia"/>
-        </w:rPr>
-        <w:t>.)</w:t>
+    </w:p>
+    <w:p>
+      <w:pPr>
+        <w:pStyle w:val="a3"/>
+        <w:numPr>
+          <w:ilvl w:val="0"/>
+          <w:numId w:val="4"/>
+        </w:numPr>
+        <w:ind w:firstLineChars="0"/>
+        <w:rPr>
+          <w:rFonts w:hint="eastAsia"/>
+        </w:rPr>
+      </w:pPr>
+      <w:r>
+        <w:t>T</w:t>
+      </w:r>
+      <w:r>
+        <w:rPr>
+          <w:rFonts w:hint="eastAsia"/>
+        </w:rPr>
+        <w:t>reasure founded, only_catboost</w:t>
+      </w:r>
+      <w:r>
+        <w:rPr>
+          <w:rFonts w:hint="eastAsia"/>
+        </w:rPr>
+        <w:t xml:space="preserve"> (an existing kernel on discussion board)</w:t>
+      </w:r>
+      <w:r>
+        <w:rPr>
+          <w:rFonts w:hint="eastAsia"/>
+        </w:rPr>
+        <w:t xml:space="preserve"> itself gains a score similar to 2step-lgb, meaning it implicitly incorporated bias adjustment for each month. </w:t>
+      </w:r>
+      <w:r>
+        <w:rPr>
+          <w:rFonts w:hint="eastAsia"/>
+        </w:rPr>
+        <w:lastRenderedPageBreak/>
+        <w:t>Directly b</w:t>
+      </w:r>
+      <w:r>
+        <w:rPr>
+          <w:rFonts w:hint="eastAsia"/>
+        </w:rPr>
+        <w:t xml:space="preserve">lending it with </w:t>
+      </w:r>
+      <w:r>
+        <w:rPr>
+          <w:rFonts w:hint="eastAsia"/>
+        </w:rPr>
+        <w:t>2step-lgb push pushes the score up to 0.064</w:t>
+      </w:r>
+      <w:r>
+        <w:rPr>
+          <w:rFonts w:hint="eastAsia"/>
+        </w:rPr>
+        <w:t>073</w:t>
+      </w:r>
+      <w:r>
+        <w:rPr>
+          <w:rFonts w:hint="eastAsia"/>
+        </w:rPr>
+        <w:t>.</w:t>
+      </w:r>
+    </w:p>
+    <w:p>
+      <w:pPr>
+        <w:rPr>
+          <w:rFonts w:hint="eastAsia"/>
+        </w:rPr>
+      </w:pPr>
+    </w:p>
+    <w:p>
+      <w:pPr>
+        <w:rPr>
+          <w:rFonts w:hint="eastAsia"/>
+        </w:rPr>
+      </w:pPr>
+      <w:r>
+        <w:rPr>
+          <w:rFonts w:hint="eastAsia"/>
+        </w:rPr>
+        <w:t>20171017</w:t>
+      </w:r>
+    </w:p>
+    <w:p>
+      <w:pPr>
+        <w:pStyle w:val="a3"/>
+        <w:numPr>
+          <w:ilvl w:val="0"/>
+          <w:numId w:val="8"/>
+        </w:numPr>
+        <w:ind w:firstLineChars="0"/>
+        <w:rPr>
+          <w:rFonts w:hint="eastAsia"/>
+        </w:rPr>
+      </w:pPr>
+      <w:r>
+        <w:rPr>
+          <w:rFonts w:hint="eastAsia"/>
+        </w:rPr>
+        <w:t>Two version of LGB:</w:t>
+      </w:r>
+    </w:p>
+    <w:p>
+      <w:pPr>
+        <w:pStyle w:val="a3"/>
+        <w:numPr>
+          <w:ilvl w:val="1"/>
+          <w:numId w:val="8"/>
+        </w:numPr>
+        <w:ind w:firstLineChars="0"/>
+        <w:rPr>
+          <w:rFonts w:hint="eastAsia"/>
+        </w:rPr>
+      </w:pPr>
+      <w:r>
+        <w:rPr>
+          <w:rFonts w:hint="eastAsia"/>
+        </w:rPr>
+        <w:t>V</w:t>
+      </w:r>
+      <w:r>
+        <w:t>1</w:t>
+      </w:r>
+      <w:r>
+        <w:rPr>
+          <w:rFonts w:hint="eastAsia"/>
+        </w:rPr>
+        <w:t>: step1 train with cv iter rounds with 20% boosting considering sample size increase</w:t>
+      </w:r>
+      <w:r>
+        <w:rPr>
+          <w:rFonts w:hint="eastAsia"/>
+        </w:rPr>
+        <w:t xml:space="preserve"> (ensembles of 5 param sets)</w:t>
+      </w:r>
+      <w:r>
+        <w:rPr>
+          <w:rFonts w:hint="eastAsia"/>
+        </w:rPr>
+        <w:t>. Step2 train with 4 ensembles (2 iter rounds for 2 param sets)</w:t>
+      </w:r>
+      <w:r>
+        <w:rPr>
+          <w:rFonts w:hint="eastAsia"/>
+        </w:rPr>
+        <w:t>.</w:t>
+      </w:r>
+    </w:p>
+    <w:p>
+      <w:pPr>
+        <w:pStyle w:val="a3"/>
+        <w:numPr>
+          <w:ilvl w:val="1"/>
+          <w:numId w:val="8"/>
+        </w:numPr>
+        <w:ind w:firstLineChars="0"/>
+        <w:rPr>
+          <w:rFonts w:hint="eastAsia"/>
+        </w:rPr>
+      </w:pPr>
+      <w:r>
+        <w:rPr>
+          <w:rFonts w:hint="eastAsia"/>
+        </w:rPr>
+        <w:t>V</w:t>
+      </w:r>
+      <w:r>
+        <w:rPr>
+          <w:rFonts w:hint="eastAsia"/>
+        </w:rPr>
+        <w:t xml:space="preserve">2: step1 boosting rounds reduced to 10%. </w:t>
+      </w:r>
+      <w:r>
+        <w:t>S</w:t>
+      </w:r>
+      <w:r>
+        <w:rPr>
+          <w:rFonts w:hint="eastAsia"/>
+        </w:rPr>
+        <w:t>tep2 use 4 ensembles (4 iter rounds for 1 param set).</w:t>
+      </w:r>
+    </w:p>
+    <w:p>
+      <w:pPr>
+        <w:pStyle w:val="a3"/>
+        <w:numPr>
+          <w:ilvl w:val="0"/>
+          <w:numId w:val="8"/>
+        </w:numPr>
+        <w:ind w:firstLineChars="0"/>
+        <w:rPr>
+          <w:rFonts w:hint="eastAsia"/>
+        </w:rPr>
+      </w:pPr>
+      <w:r>
+        <w:rPr>
+          <w:rFonts w:hint="eastAsia"/>
+        </w:rPr>
+        <w:t xml:space="preserve">First, several problems with </w:t>
+      </w:r>
+      <w:r>
+        <w:rPr>
+          <w:rFonts w:hint="eastAsia"/>
+        </w:rPr>
+        <w:t xml:space="preserve">catboosting </w:t>
+      </w:r>
+      <w:r>
+        <w:rPr>
+          <w:rFonts w:hint="eastAsia"/>
+        </w:rPr>
+        <w:t>original script:</w:t>
+      </w:r>
+    </w:p>
+    <w:p>
+      <w:pPr>
+        <w:pStyle w:val="a3"/>
+        <w:numPr>
+          <w:ilvl w:val="1"/>
+          <w:numId w:val="8"/>
+        </w:numPr>
+        <w:ind w:firstLineChars="0"/>
+        <w:rPr>
+          <w:rFonts w:hint="eastAsia"/>
+        </w:rPr>
+      </w:pPr>
+      <w:r>
+        <w:t>D</w:t>
+      </w:r>
+      <w:r>
+        <w:rPr>
+          <w:rFonts w:hint="eastAsia"/>
+        </w:rPr>
+        <w:t>id not use 2017 props to predict 2017 submission.</w:t>
+      </w:r>
+    </w:p>
+    <w:p>
+      <w:pPr>
+        <w:pStyle w:val="a3"/>
+        <w:numPr>
+          <w:ilvl w:val="1"/>
+          <w:numId w:val="8"/>
+        </w:numPr>
+        <w:ind w:firstLineChars="0"/>
+        <w:rPr>
+          <w:rFonts w:hint="eastAsia"/>
+        </w:rPr>
+      </w:pPr>
+      <w:r>
+        <w:t>U</w:t>
+      </w:r>
+      <w:r>
+        <w:rPr>
+          <w:rFonts w:hint="eastAsia"/>
+        </w:rPr>
+        <w:t>nnecessarily removed 2017 tax properties for 2017 training sample processing.</w:t>
+      </w:r>
+    </w:p>
+    <w:p>
+      <w:pPr>
+        <w:pStyle w:val="a3"/>
+        <w:numPr>
+          <w:ilvl w:val="1"/>
+          <w:numId w:val="8"/>
+        </w:numPr>
+        <w:ind w:firstLineChars="0"/>
+        <w:rPr>
+          <w:rFonts w:hint="eastAsia"/>
+        </w:rPr>
+      </w:pPr>
+      <w:r>
+        <w:t>U</w:t>
+      </w:r>
+      <w:r>
+        <w:rPr>
+          <w:rFonts w:hint="eastAsia"/>
+        </w:rPr>
+        <w:t>sed original census_and_block column as numerical.</w:t>
+      </w:r>
+    </w:p>
+    <w:p>
+      <w:pPr>
+        <w:pStyle w:val="a3"/>
+        <w:numPr>
+          <w:ilvl w:val="1"/>
+          <w:numId w:val="8"/>
+        </w:numPr>
+        <w:ind w:firstLineChars="0"/>
+        <w:rPr>
+          <w:rFonts w:hint="eastAsia"/>
+        </w:rPr>
+      </w:pPr>
+      <w:r>
+        <w:t>B</w:t>
+      </w:r>
+      <w:r>
+        <w:rPr>
+          <w:rFonts w:hint="eastAsia"/>
+        </w:rPr>
+        <w:t xml:space="preserve">reak up date feature to </w:t>
+      </w:r>
+      <w:r>
+        <w:t>‘</w:t>
+      </w:r>
+      <w:r>
+        <w:rPr>
+          <w:rFonts w:hint="eastAsia"/>
+        </w:rPr>
+        <w:t>days</w:t>
+      </w:r>
+      <w:r>
+        <w:t>’</w:t>
+      </w:r>
+      <w:r>
+        <w:rPr>
+          <w:rFonts w:hint="eastAsia"/>
+        </w:rPr>
+        <w:t xml:space="preserve">, </w:t>
+      </w:r>
+      <w:r>
+        <w:rPr>
+          <w:rFonts w:hint="eastAsia"/>
+        </w:rPr>
+        <w:t>we don</w:t>
+      </w:r>
+      <w:r>
+        <w:t>’</w:t>
+      </w:r>
+      <w:r>
+        <w:rPr>
+          <w:rFonts w:hint="eastAsia"/>
+        </w:rPr>
+        <w:t>t h</w:t>
+      </w:r>
+      <w:r>
+        <w:rPr>
+          <w:rFonts w:hint="eastAsia"/>
+        </w:rPr>
+        <w:t>ave this info for OS prediction, so it has</w:t>
+      </w:r>
+      <w:r>
+        <w:rPr>
+          <w:rFonts w:hint="eastAsia"/>
+        </w:rPr>
+        <w:t xml:space="preserve"> to specify a day for 2017 LB prediction and</w:t>
+      </w:r>
+      <w:r>
+        <w:rPr>
+          <w:rFonts w:hint="eastAsia"/>
+        </w:rPr>
+        <w:t xml:space="preserve"> it assigned as random day of 01</w:t>
+      </w:r>
+      <w:r>
+        <w:rPr>
+          <w:rFonts w:hint="eastAsia"/>
+        </w:rPr>
+        <w:t>.</w:t>
+      </w:r>
+    </w:p>
+    <w:p>
+      <w:pPr>
+        <w:pStyle w:val="a3"/>
+        <w:numPr>
+          <w:ilvl w:val="1"/>
+          <w:numId w:val="8"/>
+        </w:numPr>
+        <w:ind w:firstLineChars="0"/>
+        <w:rPr>
+          <w:rFonts w:hint="eastAsia"/>
+        </w:rPr>
+      </w:pPr>
+      <w:r>
+        <w:rPr>
+          <w:rFonts w:hint="eastAsia"/>
+        </w:rPr>
+        <w:t>Used different label for same month / same quarter of different year.</w:t>
+      </w:r>
+    </w:p>
+    <w:p>
+      <w:pPr>
+        <w:pStyle w:val="a3"/>
+        <w:numPr>
+          <w:ilvl w:val="0"/>
+          <w:numId w:val="8"/>
+        </w:numPr>
+        <w:ind w:firstLineChars="0"/>
+        <w:rPr>
+          <w:rFonts w:hint="eastAsia"/>
+        </w:rPr>
+      </w:pPr>
+      <w:r>
+        <w:rPr>
+          <w:rFonts w:hint="eastAsia"/>
+        </w:rPr>
+        <w:t>5 versions of catboosting.</w:t>
+      </w:r>
+    </w:p>
+    <w:p>
+      <w:pPr>
+        <w:pStyle w:val="a3"/>
+        <w:numPr>
+          <w:ilvl w:val="1"/>
+          <w:numId w:val="8"/>
+        </w:numPr>
+        <w:ind w:firstLineChars="0"/>
+        <w:rPr>
+          <w:rFonts w:hint="eastAsia"/>
+        </w:rPr>
+      </w:pPr>
+      <w:r>
+        <w:rPr>
+          <w:rFonts w:hint="eastAsia"/>
+        </w:rPr>
+        <w:t>V</w:t>
+      </w:r>
+      <w:r>
+        <w:t>1</w:t>
+      </w:r>
+      <w:r>
+        <w:rPr>
+          <w:rFonts w:hint="eastAsia"/>
+        </w:rPr>
+        <w:t>: resolve problem a) and b), as a benchmark model.</w:t>
+      </w:r>
+    </w:p>
+    <w:p>
+      <w:pPr>
+        <w:pStyle w:val="a3"/>
+        <w:numPr>
+          <w:ilvl w:val="1"/>
+          <w:numId w:val="8"/>
+        </w:numPr>
+        <w:ind w:firstLineChars="0"/>
+        <w:rPr>
+          <w:rFonts w:hint="eastAsia"/>
+        </w:rPr>
+      </w:pPr>
+      <w:r>
+        <w:t>V</w:t>
+      </w:r>
+      <w:r>
+        <w:rPr>
+          <w:rFonts w:hint="eastAsia"/>
+        </w:rPr>
+        <w:t xml:space="preserve">2: </w:t>
+      </w:r>
+      <w:r>
+        <w:rPr>
+          <w:rFonts w:hint="eastAsia"/>
+        </w:rPr>
+        <w:t xml:space="preserve">resolve problem c), </w:t>
+      </w:r>
+      <w:r>
+        <w:rPr>
+          <w:rFonts w:hint="eastAsia"/>
+        </w:rPr>
+        <w:t>use census and block as categorical variables.</w:t>
+      </w:r>
+    </w:p>
+    <w:p>
+      <w:pPr>
+        <w:pStyle w:val="a3"/>
+        <w:numPr>
+          <w:ilvl w:val="1"/>
+          <w:numId w:val="8"/>
+        </w:numPr>
+        <w:ind w:firstLineChars="0"/>
+        <w:rPr>
+          <w:rFonts w:hint="eastAsia"/>
+        </w:rPr>
+      </w:pPr>
+      <w:r>
+        <w:rPr>
+          <w:rFonts w:hint="eastAsia"/>
+        </w:rPr>
+        <w:t xml:space="preserve">V3: based on V2, </w:t>
+      </w:r>
+      <w:r>
+        <w:rPr>
+          <w:rFonts w:hint="eastAsia"/>
+        </w:rPr>
+        <w:t xml:space="preserve">resolve problem d) and e), remove </w:t>
+      </w:r>
+      <w:r>
+        <w:t>‘</w:t>
+      </w:r>
+      <w:r>
+        <w:rPr>
+          <w:rFonts w:hint="eastAsia"/>
+        </w:rPr>
+        <w:t>day</w:t>
+      </w:r>
+      <w:r>
+        <w:t>’</w:t>
+      </w:r>
+      <w:r>
+        <w:rPr>
+          <w:rFonts w:hint="eastAsia"/>
+        </w:rPr>
+        <w:t xml:space="preserve"> feature use same month and quarter for 2016 and 2017, but keep feature year_month, year_quarter hoping it may help purify some local structure. Make separate prediction for 10, 11 and 12.</w:t>
+      </w:r>
+    </w:p>
+    <w:p>
+      <w:pPr>
+        <w:pStyle w:val="a3"/>
+        <w:numPr>
+          <w:ilvl w:val="1"/>
+          <w:numId w:val="8"/>
+        </w:numPr>
+        <w:ind w:firstLineChars="0"/>
+        <w:rPr>
+          <w:rFonts w:hint="eastAsia"/>
+        </w:rPr>
+      </w:pPr>
+      <w:r>
+        <w:rPr>
+          <w:rFonts w:hint="eastAsia"/>
+        </w:rPr>
+        <w:t xml:space="preserve">V4: based on V3, combine 10, 11, 12 as one month value. </w:t>
+      </w:r>
+    </w:p>
+    <w:p>
+      <w:pPr>
+        <w:pStyle w:val="a3"/>
+        <w:numPr>
+          <w:ilvl w:val="1"/>
+          <w:numId w:val="8"/>
+        </w:numPr>
+        <w:ind w:firstLineChars="0"/>
+        <w:rPr>
+          <w:rFonts w:hint="eastAsia"/>
+        </w:rPr>
+      </w:pPr>
+      <w:r>
+        <w:rPr>
+          <w:rFonts w:hint="eastAsia"/>
+        </w:rPr>
+        <w:t>V5: based on V4, remove year_month and year_quarter feature.</w:t>
+      </w:r>
+    </w:p>
+    <w:p>
+      <w:pPr>
+        <w:pStyle w:val="a3"/>
+        <w:numPr>
+          <w:ilvl w:val="0"/>
+          <w:numId w:val="8"/>
+        </w:numPr>
+        <w:ind w:firstLineChars="0"/>
+        <w:rPr>
+          <w:rFonts w:hint="eastAsia"/>
+        </w:rPr>
+      </w:pPr>
+      <w:r>
+        <w:rPr>
+          <w:rFonts w:hint="eastAsia"/>
+        </w:rPr>
+        <w:t>Takebacks:</w:t>
+      </w:r>
+    </w:p>
+    <w:p>
+      <w:pPr>
+        <w:pStyle w:val="a3"/>
+        <w:numPr>
+          <w:ilvl w:val="1"/>
+          <w:numId w:val="8"/>
+        </w:numPr>
+        <w:ind w:firstLineChars="0"/>
+        <w:rPr>
+          <w:rFonts w:hint="eastAsia"/>
+        </w:rPr>
+      </w:pPr>
+      <w:r>
+        <w:t>C</w:t>
+      </w:r>
+      <w:r>
+        <w:rPr>
+          <w:rFonts w:hint="eastAsia"/>
+        </w:rPr>
+        <w:t xml:space="preserve">atboost is really good at handling bias and </w:t>
+      </w:r>
+      <w:r>
+        <w:t>categorical</w:t>
+      </w:r>
+      <w:r>
+        <w:rPr>
+          <w:rFonts w:hint="eastAsia"/>
+        </w:rPr>
+        <w:t xml:space="preserve"> variable, its by-month IS error is directly un-biased, worth reading its tech doc on how this is done.</w:t>
+      </w:r>
+    </w:p>
+    <w:p>
+      <w:pPr>
+        <w:pStyle w:val="a3"/>
+        <w:numPr>
+          <w:ilvl w:val="1"/>
+          <w:numId w:val="8"/>
+        </w:numPr>
+        <w:ind w:firstLineChars="0"/>
+        <w:rPr>
+          <w:rFonts w:hint="eastAsia"/>
+        </w:rPr>
+      </w:pPr>
+      <w:r>
+        <w:t>U</w:t>
+      </w:r>
+      <w:r>
+        <w:rPr>
+          <w:rFonts w:hint="eastAsia"/>
+        </w:rPr>
+        <w:t xml:space="preserve">nlike lgb, using census and block as categoricals directly improves </w:t>
+      </w:r>
+      <w:r>
+        <w:t>prediction</w:t>
+      </w:r>
+      <w:r>
+        <w:rPr>
+          <w:rFonts w:hint="eastAsia"/>
+        </w:rPr>
+        <w:t xml:space="preserve"> power.</w:t>
+      </w:r>
+    </w:p>
+    <w:p>
+      <w:pPr>
+        <w:pStyle w:val="a3"/>
+        <w:numPr>
+          <w:ilvl w:val="1"/>
+          <w:numId w:val="8"/>
+        </w:numPr>
+        <w:ind w:firstLineChars="0"/>
+        <w:rPr>
+          <w:rFonts w:hint="eastAsia"/>
+        </w:rPr>
+      </w:pPr>
+      <w:r>
+        <w:t>S</w:t>
+      </w:r>
+      <w:r>
+        <w:rPr>
+          <w:rFonts w:hint="eastAsia"/>
+        </w:rPr>
+        <w:t>eparate month predicts makes it worse, less training sample is indeed a problem. Same observation as in 2step lgb.</w:t>
+      </w:r>
+    </w:p>
+    <w:p>
+      <w:pPr>
+        <w:pStyle w:val="a3"/>
+        <w:numPr>
+          <w:ilvl w:val="1"/>
+          <w:numId w:val="8"/>
+        </w:numPr>
+        <w:ind w:firstLineChars="0"/>
+        <w:rPr>
+          <w:rFonts w:hint="eastAsia"/>
+        </w:rPr>
+      </w:pPr>
+      <w:r>
+        <w:t>R</w:t>
+      </w:r>
+      <w:r>
+        <w:rPr>
+          <w:rFonts w:hint="eastAsia"/>
+        </w:rPr>
+        <w:t>emoving year_month and year_quarter further improves LB score. Comforting to see reality confirms intuition.</w:t>
+      </w:r>
+    </w:p>
+    <w:p>
+      <w:pPr>
+        <w:pStyle w:val="a3"/>
+        <w:numPr>
+          <w:ilvl w:val="1"/>
+          <w:numId w:val="8"/>
+        </w:numPr>
+        <w:ind w:firstLineChars="0"/>
+        <w:rPr>
+          <w:rFonts w:hint="eastAsia"/>
+        </w:rPr>
+      </w:pPr>
+      <w:r>
+        <w:rPr>
+          <w:rFonts w:hint="eastAsia"/>
+        </w:rPr>
+        <w:t>LGB V1 performs better than V2 when combined with catboost. Hard to tell which part (step1 or step2) actually helped.</w:t>
+      </w:r>
+    </w:p>
+    <w:p>
+      <w:pPr>
+        <w:pStyle w:val="a3"/>
+        <w:numPr>
+          <w:ilvl w:val="0"/>
+          <w:numId w:val="8"/>
+        </w:numPr>
+        <w:ind w:firstLineChars="0"/>
+        <w:rPr>
+          <w:rFonts w:hint="eastAsia"/>
+        </w:rPr>
+      </w:pPr>
+      <w:r>
+        <w:rPr>
+          <w:rFonts w:hint="eastAsia"/>
+        </w:rPr>
+        <w:t>Concerns:</w:t>
+      </w:r>
+    </w:p>
+    <w:p>
+      <w:pPr>
+        <w:pStyle w:val="a3"/>
+        <w:numPr>
+          <w:ilvl w:val="1"/>
+          <w:numId w:val="8"/>
+        </w:numPr>
+        <w:ind w:firstLineChars="0"/>
+        <w:rPr>
+          <w:rFonts w:hint="eastAsia"/>
+        </w:rPr>
+      </w:pPr>
+      <w:r>
+        <w:rPr>
+          <w:rFonts w:hint="eastAsia"/>
+        </w:rPr>
+        <w:t>Due to lack of time, no local CV is performed</w:t>
+      </w:r>
+      <w:r>
+        <w:rPr>
+          <w:rFonts w:hint="eastAsia"/>
+        </w:rPr>
+        <w:t xml:space="preserve"> for catboost</w:t>
+      </w:r>
+      <w:r>
+        <w:rPr>
+          <w:rFonts w:hint="eastAsia"/>
+        </w:rPr>
+        <w:t xml:space="preserve">. Inspired by discussion board, there is another good way to validate prediction for 2017. Hold out one or two 2017 months to mimic private LB data set. This </w:t>
+      </w:r>
+      <w:r>
+        <w:rPr>
+          <w:rFonts w:hint="eastAsia"/>
+        </w:rPr>
+        <w:t xml:space="preserve">hold-out </w:t>
+      </w:r>
+      <w:r>
+        <w:rPr>
+          <w:rFonts w:hint="eastAsia"/>
+        </w:rPr>
+        <w:t>group could be switc</w:t>
+      </w:r>
+      <w:r>
+        <w:rPr>
+          <w:rFonts w:hint="eastAsia"/>
+        </w:rPr>
+        <w:t xml:space="preserve">hed to get a more thorough </w:t>
+      </w:r>
+      <w:r>
+        <w:rPr>
+          <w:rFonts w:hint="eastAsia"/>
+        </w:rPr>
+        <w:t>evaluation</w:t>
+      </w:r>
+      <w:r>
+        <w:rPr>
+          <w:rFonts w:hint="eastAsia"/>
+        </w:rPr>
+        <w:t>.</w:t>
+      </w:r>
+    </w:p>
+    <w:p>
+      <w:pPr>
+        <w:pStyle w:val="a3"/>
+        <w:numPr>
+          <w:ilvl w:val="1"/>
+          <w:numId w:val="8"/>
+        </w:numPr>
+        <w:ind w:firstLineChars="0"/>
+        <w:rPr>
+          <w:rFonts w:hint="eastAsia"/>
+        </w:rPr>
+      </w:pPr>
+      <w:r>
+        <w:t>N</w:t>
+      </w:r>
+      <w:r>
+        <w:rPr>
+          <w:rFonts w:hint="eastAsia"/>
+        </w:rPr>
+        <w:t>ot enough ensembles for catboot V3,4,5 due to lack of time, again.</w:t>
+      </w:r>
+    </w:p>
+    <w:p>
+      <w:pPr>
+        <w:pStyle w:val="a3"/>
+        <w:numPr>
+          <w:ilvl w:val="1"/>
+          <w:numId w:val="8"/>
+        </w:numPr>
+        <w:ind w:firstLineChars="0"/>
+        <w:rPr>
+          <w:rFonts w:hint="eastAsia"/>
+        </w:rPr>
+      </w:pPr>
+      <w:r>
+        <w:rPr>
+          <w:rFonts w:hint="eastAsia"/>
+        </w:rPr>
+        <w:t xml:space="preserve">Both 2step lgb and catboost relies month-group </w:t>
+      </w:r>
+      <w:r>
+        <w:t>distribution</w:t>
+      </w:r>
+      <w:r>
+        <w:rPr>
+          <w:rFonts w:hint="eastAsia"/>
+        </w:rPr>
+        <w:t xml:space="preserve"> stationarity, maybe fragile to predict from 2016 to 2017. If with one more submission option and more time, will setup second candidate as raw 1step lgb + catboost without date feature.</w:t>
+      </w:r>
+    </w:p>
+    <w:p>
+      <w:pPr>
+        <w:pStyle w:val="a3"/>
+        <w:numPr>
+          <w:ilvl w:val="1"/>
+          <w:numId w:val="8"/>
+        </w:numPr>
+        <w:ind w:firstLineChars="0"/>
+        <w:rPr>
+          <w:rFonts w:hint="eastAsia"/>
+        </w:rPr>
+      </w:pPr>
+      <w:r>
+        <w:rPr>
+          <w:rFonts w:hint="eastAsia"/>
+        </w:rPr>
+        <w:t>No time to further look into the catboost kernal</w:t>
+      </w:r>
+      <w:r>
+        <w:t>’</w:t>
+      </w:r>
+      <w:r>
+        <w:rPr>
+          <w:rFonts w:hint="eastAsia"/>
+        </w:rPr>
+        <w:t xml:space="preserve">s handling of outliers and data cleaning. </w:t>
+      </w:r>
+      <w:r>
+        <w:rPr>
+          <w:rFonts w:hint="eastAsia"/>
+        </w:rPr>
+        <w:lastRenderedPageBreak/>
+        <w:t>Could be something more subtle there.</w:t>
       </w:r>
     </w:p>
     <w:sectPr>
@@ -779,6 +3340,95 @@
     </w:lvl>
   </w:abstractNum>
   <w:abstractNum w:abstractNumId="2">
+    <w:nsid w:val="41743D85"/>
+    <w:multiLevelType w:val="hybridMultilevel"/>
+    <w:tmpl w:val="C9729782"/>
+    <w:lvl w:ilvl="0" w:tplc="20C0BADA">
+      <w:start w:val="1"/>
+      <w:numFmt w:val="lowerLetter"/>
+      <w:lvlText w:val="%1)"/>
+      <w:lvlJc w:val="left"/>
+      <w:pPr>
+        <w:ind w:left="780" w:hanging="360"/>
+      </w:pPr>
+      <w:rPr>
+        <w:rFonts w:hint="default"/>
+      </w:rPr>
+    </w:lvl>
+    <w:lvl w:ilvl="1" w:tplc="04090019" w:tentative="1">
+      <w:start w:val="1"/>
+      <w:numFmt w:val="lowerLetter"/>
+      <w:lvlText w:val="%2)"/>
+      <w:lvlJc w:val="left"/>
+      <w:pPr>
+        <w:ind w:left="1260" w:hanging="420"/>
+      </w:pPr>
+    </w:lvl>
+    <w:lvl w:ilvl="2" w:tplc="0409001B" w:tentative="1">
+      <w:start w:val="1"/>
+      <w:numFmt w:val="lowerRoman"/>
+      <w:lvlText w:val="%3."/>
+      <w:lvlJc w:val="right"/>
+      <w:pPr>
+        <w:ind w:left="1680" w:hanging="420"/>
+      </w:pPr>
+    </w:lvl>
+    <w:lvl w:ilvl="3" w:tplc="0409000F" w:tentative="1">
+      <w:start w:val="1"/>
+      <w:numFmt w:val="decimal"/>
+      <w:lvlText w:val="%4."/>
+      <w:lvlJc w:val="left"/>
+      <w:pPr>
+        <w:ind w:left="2100" w:hanging="420"/>
+      </w:pPr>
+    </w:lvl>
+    <w:lvl w:ilvl="4" w:tplc="04090019" w:tentative="1">
+      <w:start w:val="1"/>
+      <w:numFmt w:val="lowerLetter"/>
+      <w:lvlText w:val="%5)"/>
+      <w:lvlJc w:val="left"/>
+      <w:pPr>
+        <w:ind w:left="2520" w:hanging="420"/>
+      </w:pPr>
+    </w:lvl>
+    <w:lvl w:ilvl="5" w:tplc="0409001B" w:tentative="1">
+      <w:start w:val="1"/>
+      <w:numFmt w:val="lowerRoman"/>
+      <w:lvlText w:val="%6."/>
+      <w:lvlJc w:val="right"/>
+      <w:pPr>
+        <w:ind w:left="2940" w:hanging="420"/>
+      </w:pPr>
+    </w:lvl>
+    <w:lvl w:ilvl="6" w:tplc="0409000F" w:tentative="1">
+      <w:start w:val="1"/>
+      <w:numFmt w:val="decimal"/>
+      <w:lvlText w:val="%7."/>
+      <w:lvlJc w:val="left"/>
+      <w:pPr>
+        <w:ind w:left="3360" w:hanging="420"/>
+      </w:pPr>
+    </w:lvl>
+    <w:lvl w:ilvl="7" w:tplc="04090019" w:tentative="1">
+      <w:start w:val="1"/>
+      <w:numFmt w:val="lowerLetter"/>
+      <w:lvlText w:val="%8)"/>
+      <w:lvlJc w:val="left"/>
+      <w:pPr>
+        <w:ind w:left="3780" w:hanging="420"/>
+      </w:pPr>
+    </w:lvl>
+    <w:lvl w:ilvl="8" w:tplc="0409001B" w:tentative="1">
+      <w:start w:val="1"/>
+      <w:numFmt w:val="lowerRoman"/>
+      <w:lvlText w:val="%9."/>
+      <w:lvlJc w:val="right"/>
+      <w:pPr>
+        <w:ind w:left="4200" w:hanging="420"/>
+      </w:pPr>
+    </w:lvl>
+  </w:abstractNum>
+  <w:abstractNum w:abstractNumId="3">
     <w:nsid w:val="45797208"/>
     <w:multiLevelType w:val="hybridMultilevel"/>
     <w:tmpl w:val="FB188BFA"/>
@@ -864,14 +3514,385 @@
       </w:pPr>
     </w:lvl>
   </w:abstractNum>
+  <w:abstractNum w:abstractNumId="4">
+    <w:nsid w:val="47F40EE4"/>
+    <w:multiLevelType w:val="hybridMultilevel"/>
+    <w:tmpl w:val="696A72A8"/>
+    <w:lvl w:ilvl="0" w:tplc="CF62726E">
+      <w:start w:val="1"/>
+      <w:numFmt w:val="decimal"/>
+      <w:lvlText w:val="%1."/>
+      <w:lvlJc w:val="left"/>
+      <w:pPr>
+        <w:ind w:left="360" w:hanging="360"/>
+      </w:pPr>
+      <w:rPr>
+        <w:rFonts w:hint="default"/>
+      </w:rPr>
+    </w:lvl>
+    <w:lvl w:ilvl="1" w:tplc="04090019" w:tentative="1">
+      <w:start w:val="1"/>
+      <w:numFmt w:val="lowerLetter"/>
+      <w:lvlText w:val="%2)"/>
+      <w:lvlJc w:val="left"/>
+      <w:pPr>
+        <w:ind w:left="840" w:hanging="420"/>
+      </w:pPr>
+    </w:lvl>
+    <w:lvl w:ilvl="2" w:tplc="0409001B" w:tentative="1">
+      <w:start w:val="1"/>
+      <w:numFmt w:val="lowerRoman"/>
+      <w:lvlText w:val="%3."/>
+      <w:lvlJc w:val="right"/>
+      <w:pPr>
+        <w:ind w:left="1260" w:hanging="420"/>
+      </w:pPr>
+    </w:lvl>
+    <w:lvl w:ilvl="3" w:tplc="0409000F" w:tentative="1">
+      <w:start w:val="1"/>
+      <w:numFmt w:val="decimal"/>
+      <w:lvlText w:val="%4."/>
+      <w:lvlJc w:val="left"/>
+      <w:pPr>
+        <w:ind w:left="1680" w:hanging="420"/>
+      </w:pPr>
+    </w:lvl>
+    <w:lvl w:ilvl="4" w:tplc="04090019" w:tentative="1">
+      <w:start w:val="1"/>
+      <w:numFmt w:val="lowerLetter"/>
+      <w:lvlText w:val="%5)"/>
+      <w:lvlJc w:val="left"/>
+      <w:pPr>
+        <w:ind w:left="2100" w:hanging="420"/>
+      </w:pPr>
+    </w:lvl>
+    <w:lvl w:ilvl="5" w:tplc="0409001B" w:tentative="1">
+      <w:start w:val="1"/>
+      <w:numFmt w:val="lowerRoman"/>
+      <w:lvlText w:val="%6."/>
+      <w:lvlJc w:val="right"/>
+      <w:pPr>
+        <w:ind w:left="2520" w:hanging="420"/>
+      </w:pPr>
+    </w:lvl>
+    <w:lvl w:ilvl="6" w:tplc="0409000F" w:tentative="1">
+      <w:start w:val="1"/>
+      <w:numFmt w:val="decimal"/>
+      <w:lvlText w:val="%7."/>
+      <w:lvlJc w:val="left"/>
+      <w:pPr>
+        <w:ind w:left="2940" w:hanging="420"/>
+      </w:pPr>
+    </w:lvl>
+    <w:lvl w:ilvl="7" w:tplc="04090019" w:tentative="1">
+      <w:start w:val="1"/>
+      <w:numFmt w:val="lowerLetter"/>
+      <w:lvlText w:val="%8)"/>
+      <w:lvlJc w:val="left"/>
+      <w:pPr>
+        <w:ind w:left="3360" w:hanging="420"/>
+      </w:pPr>
+    </w:lvl>
+    <w:lvl w:ilvl="8" w:tplc="0409001B" w:tentative="1">
+      <w:start w:val="1"/>
+      <w:numFmt w:val="lowerRoman"/>
+      <w:lvlText w:val="%9."/>
+      <w:lvlJc w:val="right"/>
+      <w:pPr>
+        <w:ind w:left="3780" w:hanging="420"/>
+      </w:pPr>
+    </w:lvl>
+  </w:abstractNum>
+  <w:abstractNum w:abstractNumId="5">
+    <w:nsid w:val="49BC0046"/>
+    <w:multiLevelType w:val="hybridMultilevel"/>
+    <w:tmpl w:val="D98671B6"/>
+    <w:lvl w:ilvl="0" w:tplc="E2CE8912">
+      <w:start w:val="1"/>
+      <w:numFmt w:val="decimal"/>
+      <w:lvlText w:val="%1."/>
+      <w:lvlJc w:val="left"/>
+      <w:pPr>
+        <w:ind w:left="360" w:hanging="360"/>
+      </w:pPr>
+      <w:rPr>
+        <w:rFonts w:hint="default"/>
+      </w:rPr>
+    </w:lvl>
+    <w:lvl w:ilvl="1" w:tplc="04090019" w:tentative="1">
+      <w:start w:val="1"/>
+      <w:numFmt w:val="lowerLetter"/>
+      <w:lvlText w:val="%2)"/>
+      <w:lvlJc w:val="left"/>
+      <w:pPr>
+        <w:ind w:left="840" w:hanging="420"/>
+      </w:pPr>
+    </w:lvl>
+    <w:lvl w:ilvl="2" w:tplc="0409001B" w:tentative="1">
+      <w:start w:val="1"/>
+      <w:numFmt w:val="lowerRoman"/>
+      <w:lvlText w:val="%3."/>
+      <w:lvlJc w:val="right"/>
+      <w:pPr>
+        <w:ind w:left="1260" w:hanging="420"/>
+      </w:pPr>
+    </w:lvl>
+    <w:lvl w:ilvl="3" w:tplc="0409000F" w:tentative="1">
+      <w:start w:val="1"/>
+      <w:numFmt w:val="decimal"/>
+      <w:lvlText w:val="%4."/>
+      <w:lvlJc w:val="left"/>
+      <w:pPr>
+        <w:ind w:left="1680" w:hanging="420"/>
+      </w:pPr>
+    </w:lvl>
+    <w:lvl w:ilvl="4" w:tplc="04090019" w:tentative="1">
+      <w:start w:val="1"/>
+      <w:numFmt w:val="lowerLetter"/>
+      <w:lvlText w:val="%5)"/>
+      <w:lvlJc w:val="left"/>
+      <w:pPr>
+        <w:ind w:left="2100" w:hanging="420"/>
+      </w:pPr>
+    </w:lvl>
+    <w:lvl w:ilvl="5" w:tplc="0409001B" w:tentative="1">
+      <w:start w:val="1"/>
+      <w:numFmt w:val="lowerRoman"/>
+      <w:lvlText w:val="%6."/>
+      <w:lvlJc w:val="right"/>
+      <w:pPr>
+        <w:ind w:left="2520" w:hanging="420"/>
+      </w:pPr>
+    </w:lvl>
+    <w:lvl w:ilvl="6" w:tplc="0409000F" w:tentative="1">
+      <w:start w:val="1"/>
+      <w:numFmt w:val="decimal"/>
+      <w:lvlText w:val="%7."/>
+      <w:lvlJc w:val="left"/>
+      <w:pPr>
+        <w:ind w:left="2940" w:hanging="420"/>
+      </w:pPr>
+    </w:lvl>
+    <w:lvl w:ilvl="7" w:tplc="04090019" w:tentative="1">
+      <w:start w:val="1"/>
+      <w:numFmt w:val="lowerLetter"/>
+      <w:lvlText w:val="%8)"/>
+      <w:lvlJc w:val="left"/>
+      <w:pPr>
+        <w:ind w:left="3360" w:hanging="420"/>
+      </w:pPr>
+    </w:lvl>
+    <w:lvl w:ilvl="8" w:tplc="0409001B" w:tentative="1">
+      <w:start w:val="1"/>
+      <w:numFmt w:val="lowerRoman"/>
+      <w:lvlText w:val="%9."/>
+      <w:lvlJc w:val="right"/>
+      <w:pPr>
+        <w:ind w:left="3780" w:hanging="420"/>
+      </w:pPr>
+    </w:lvl>
+  </w:abstractNum>
+  <w:abstractNum w:abstractNumId="6">
+    <w:nsid w:val="5E0F1E9B"/>
+    <w:multiLevelType w:val="hybridMultilevel"/>
+    <w:tmpl w:val="B76096FE"/>
+    <w:lvl w:ilvl="0" w:tplc="ACC6D9B6">
+      <w:start w:val="1"/>
+      <w:numFmt w:val="decimal"/>
+      <w:lvlText w:val="%1."/>
+      <w:lvlJc w:val="left"/>
+      <w:pPr>
+        <w:ind w:left="360" w:hanging="360"/>
+      </w:pPr>
+      <w:rPr>
+        <w:rFonts w:hint="default"/>
+      </w:rPr>
+    </w:lvl>
+    <w:lvl w:ilvl="1" w:tplc="04090019">
+      <w:start w:val="1"/>
+      <w:numFmt w:val="lowerLetter"/>
+      <w:lvlText w:val="%2)"/>
+      <w:lvlJc w:val="left"/>
+      <w:pPr>
+        <w:ind w:left="840" w:hanging="420"/>
+      </w:pPr>
+    </w:lvl>
+    <w:lvl w:ilvl="2" w:tplc="0409001B">
+      <w:start w:val="1"/>
+      <w:numFmt w:val="lowerRoman"/>
+      <w:lvlText w:val="%3."/>
+      <w:lvlJc w:val="right"/>
+      <w:pPr>
+        <w:ind w:left="1260" w:hanging="420"/>
+      </w:pPr>
+    </w:lvl>
+    <w:lvl w:ilvl="3" w:tplc="0409000F" w:tentative="1">
+      <w:start w:val="1"/>
+      <w:numFmt w:val="decimal"/>
+      <w:lvlText w:val="%4."/>
+      <w:lvlJc w:val="left"/>
+      <w:pPr>
+        <w:ind w:left="1680" w:hanging="420"/>
+      </w:pPr>
+    </w:lvl>
+    <w:lvl w:ilvl="4" w:tplc="04090019" w:tentative="1">
+      <w:start w:val="1"/>
+      <w:numFmt w:val="lowerLetter"/>
+      <w:lvlText w:val="%5)"/>
+      <w:lvlJc w:val="left"/>
+      <w:pPr>
+        <w:ind w:left="2100" w:hanging="420"/>
+      </w:pPr>
+    </w:lvl>
+    <w:lvl w:ilvl="5" w:tplc="0409001B" w:tentative="1">
+      <w:start w:val="1"/>
+      <w:numFmt w:val="lowerRoman"/>
+      <w:lvlText w:val="%6."/>
+      <w:lvlJc w:val="right"/>
+      <w:pPr>
+        <w:ind w:left="2520" w:hanging="420"/>
+      </w:pPr>
+    </w:lvl>
+    <w:lvl w:ilvl="6" w:tplc="0409000F" w:tentative="1">
+      <w:start w:val="1"/>
+      <w:numFmt w:val="decimal"/>
+      <w:lvlText w:val="%7."/>
+      <w:lvlJc w:val="left"/>
+      <w:pPr>
+        <w:ind w:left="2940" w:hanging="420"/>
+      </w:pPr>
+    </w:lvl>
+    <w:lvl w:ilvl="7" w:tplc="04090019" w:tentative="1">
+      <w:start w:val="1"/>
+      <w:numFmt w:val="lowerLetter"/>
+      <w:lvlText w:val="%8)"/>
+      <w:lvlJc w:val="left"/>
+      <w:pPr>
+        <w:ind w:left="3360" w:hanging="420"/>
+      </w:pPr>
+    </w:lvl>
+    <w:lvl w:ilvl="8" w:tplc="0409001B" w:tentative="1">
+      <w:start w:val="1"/>
+      <w:numFmt w:val="lowerRoman"/>
+      <w:lvlText w:val="%9."/>
+      <w:lvlJc w:val="right"/>
+      <w:pPr>
+        <w:ind w:left="3780" w:hanging="420"/>
+      </w:pPr>
+    </w:lvl>
+  </w:abstractNum>
+  <w:abstractNum w:abstractNumId="7">
+    <w:nsid w:val="7FD159C9"/>
+    <w:multiLevelType w:val="hybridMultilevel"/>
+    <w:tmpl w:val="C432602C"/>
+    <w:lvl w:ilvl="0" w:tplc="F55ED0FA">
+      <w:start w:val="1"/>
+      <w:numFmt w:val="decimal"/>
+      <w:lvlText w:val="%1."/>
+      <w:lvlJc w:val="left"/>
+      <w:pPr>
+        <w:ind w:left="360" w:hanging="360"/>
+      </w:pPr>
+      <w:rPr>
+        <w:rFonts w:hint="default"/>
+      </w:rPr>
+    </w:lvl>
+    <w:lvl w:ilvl="1" w:tplc="04090019">
+      <w:start w:val="1"/>
+      <w:numFmt w:val="lowerLetter"/>
+      <w:lvlText w:val="%2)"/>
+      <w:lvlJc w:val="left"/>
+      <w:pPr>
+        <w:ind w:left="840" w:hanging="420"/>
+      </w:pPr>
+    </w:lvl>
+    <w:lvl w:ilvl="2" w:tplc="0409001B" w:tentative="1">
+      <w:start w:val="1"/>
+      <w:numFmt w:val="lowerRoman"/>
+      <w:lvlText w:val="%3."/>
+      <w:lvlJc w:val="right"/>
+      <w:pPr>
+        <w:ind w:left="1260" w:hanging="420"/>
+      </w:pPr>
+    </w:lvl>
+    <w:lvl w:ilvl="3" w:tplc="0409000F" w:tentative="1">
+      <w:start w:val="1"/>
+      <w:numFmt w:val="decimal"/>
+      <w:lvlText w:val="%4."/>
+      <w:lvlJc w:val="left"/>
+      <w:pPr>
+        <w:ind w:left="1680" w:hanging="420"/>
+      </w:pPr>
+    </w:lvl>
+    <w:lvl w:ilvl="4" w:tplc="04090019" w:tentative="1">
+      <w:start w:val="1"/>
+      <w:numFmt w:val="lowerLetter"/>
+      <w:lvlText w:val="%5)"/>
+      <w:lvlJc w:val="left"/>
+      <w:pPr>
+        <w:ind w:left="2100" w:hanging="420"/>
+      </w:pPr>
+    </w:lvl>
+    <w:lvl w:ilvl="5" w:tplc="0409001B" w:tentative="1">
+      <w:start w:val="1"/>
+      <w:numFmt w:val="lowerRoman"/>
+      <w:lvlText w:val="%6."/>
+      <w:lvlJc w:val="right"/>
+      <w:pPr>
+        <w:ind w:left="2520" w:hanging="420"/>
+      </w:pPr>
+    </w:lvl>
+    <w:lvl w:ilvl="6" w:tplc="0409000F" w:tentative="1">
+      <w:start w:val="1"/>
+      <w:numFmt w:val="decimal"/>
+      <w:lvlText w:val="%7."/>
+      <w:lvlJc w:val="left"/>
+      <w:pPr>
+        <w:ind w:left="2940" w:hanging="420"/>
+      </w:pPr>
+    </w:lvl>
+    <w:lvl w:ilvl="7" w:tplc="04090019" w:tentative="1">
+      <w:start w:val="1"/>
+      <w:numFmt w:val="lowerLetter"/>
+      <w:lvlText w:val="%8)"/>
+      <w:lvlJc w:val="left"/>
+      <w:pPr>
+        <w:ind w:left="3360" w:hanging="420"/>
+      </w:pPr>
+    </w:lvl>
+    <w:lvl w:ilvl="8" w:tplc="0409001B" w:tentative="1">
+      <w:start w:val="1"/>
+      <w:numFmt w:val="lowerRoman"/>
+      <w:lvlText w:val="%9."/>
+      <w:lvlJc w:val="right"/>
+      <w:pPr>
+        <w:ind w:left="3780" w:hanging="420"/>
+      </w:pPr>
+    </w:lvl>
+  </w:abstractNum>
   <w:num w:numId="1">
-    <w:abstractNumId w:val="2"/>
+    <w:abstractNumId w:val="3"/>
   </w:num>
   <w:num w:numId="2">
     <w:abstractNumId w:val="0"/>
   </w:num>
   <w:num w:numId="3">
     <w:abstractNumId w:val="1"/>
+  </w:num>
+  <w:num w:numId="4">
+    <w:abstractNumId w:val="4"/>
+  </w:num>
+  <w:num w:numId="5">
+    <w:abstractNumId w:val="6"/>
+  </w:num>
+  <w:num w:numId="6">
+    <w:abstractNumId w:val="2"/>
+  </w:num>
+  <w:num w:numId="7">
+    <w:abstractNumId w:val="5"/>
+  </w:num>
+  <w:num w:numId="8">
+    <w:abstractNumId w:val="7"/>
   </w:num>
 </w:numbering>
 </file>

</xml_diff>